<commit_message>
sintaxe no trab. 3 de Lab. pc2
</commit_message>
<xml_diff>
--- a/aulas/lab-poo/Trabalho3-PC2.docx
+++ b/aulas/lab-poo/Trabalho3-PC2.docx
@@ -2348,17 +2348,7 @@
           <w:sz w:val="32"/>
           <w:szCs w:val="28"/>
         </w:rPr>
-        <w:t>O grupo</w:t>
-      </w:r>
-      <w:bookmarkStart w:id="0" w:name="_GoBack"/>
-      <w:bookmarkEnd w:id="0"/>
-      <w:r>
-        <w:rPr>
-          <w:b/>
-          <w:sz w:val="32"/>
-          <w:szCs w:val="28"/>
-        </w:rPr>
-        <w:t xml:space="preserve"> deverá fazer um pequeno vídeo de até 8 minutos, </w:t>
+        <w:t xml:space="preserve">O grupo deverá fazer um pequeno vídeo de até 8 minutos, </w:t>
       </w:r>
       <w:r>
         <w:rPr>
@@ -2472,7 +2462,25 @@
           <w:sz w:val="32"/>
           <w:szCs w:val="28"/>
         </w:rPr>
-        <w:t>) que grava a tela do computador</w:t>
+        <w:t>)</w:t>
+      </w:r>
+      <w:r>
+        <w:rPr>
+          <w:b/>
+          <w:sz w:val="32"/>
+          <w:szCs w:val="28"/>
+        </w:rPr>
+        <w:t>,</w:t>
+      </w:r>
+      <w:bookmarkStart w:id="0" w:name="_GoBack"/>
+      <w:bookmarkEnd w:id="0"/>
+      <w:r>
+        <w:rPr>
+          <w:b/>
+          <w:sz w:val="32"/>
+          <w:szCs w:val="28"/>
+        </w:rPr>
+        <w:t xml:space="preserve"> que grava a tela do computador</w:t>
       </w:r>
       <w:r>
         <w:rPr>

</xml_diff>

<commit_message>
mudanca da data do Trabalho 3 de Lab. PC2
</commit_message>
<xml_diff>
--- a/aulas/lab-poo/Trabalho3-PC2.docx
+++ b/aulas/lab-poo/Trabalho3-PC2.docx
@@ -237,8 +237,24 @@
           <w:sz w:val="32"/>
           <w:szCs w:val="32"/>
         </w:rPr>
-        <w:t>03/12</w:t>
-      </w:r>
+        <w:t>30</w:t>
+      </w:r>
+      <w:r>
+        <w:rPr>
+          <w:sz w:val="32"/>
+          <w:szCs w:val="32"/>
+        </w:rPr>
+        <w:t>/1</w:t>
+      </w:r>
+      <w:r>
+        <w:rPr>
+          <w:sz w:val="32"/>
+          <w:szCs w:val="32"/>
+        </w:rPr>
+        <w:t>1</w:t>
+      </w:r>
+      <w:bookmarkStart w:id="0" w:name="_GoBack"/>
+      <w:bookmarkEnd w:id="0"/>
     </w:p>
     <w:p>
       <w:pPr>
@@ -2472,8 +2488,6 @@
         </w:rPr>
         <w:t>,</w:t>
       </w:r>
-      <w:bookmarkStart w:id="0" w:name="_GoBack"/>
-      <w:bookmarkEnd w:id="0"/>
       <w:r>
         <w:rPr>
           <w:b/>

</xml_diff>

<commit_message>
atualizacao da espec. do trabalho 3 + roteiro do trabalho
</commit_message>
<xml_diff>
--- a/aulas/lab-poo/Trabalho3-PC2.docx
+++ b/aulas/lab-poo/Trabalho3-PC2.docx
@@ -205,7 +205,14 @@
           <w:sz w:val="32"/>
           <w:szCs w:val="32"/>
         </w:rPr>
-        <w:t>10 pontos</w:t>
+        <w:t>2,5</w:t>
+      </w:r>
+      <w:r>
+        <w:rPr>
+          <w:sz w:val="32"/>
+          <w:szCs w:val="32"/>
+        </w:rPr>
+        <w:t xml:space="preserve"> pontos</w:t>
       </w:r>
     </w:p>
     <w:p>
@@ -237,7 +244,7 @@
           <w:sz w:val="32"/>
           <w:szCs w:val="32"/>
         </w:rPr>
-        <w:t>30</w:t>
+        <w:t>01</w:t>
       </w:r>
       <w:r>
         <w:rPr>
@@ -251,10 +258,8 @@
           <w:sz w:val="32"/>
           <w:szCs w:val="32"/>
         </w:rPr>
-        <w:t>1</w:t>
-      </w:r>
-      <w:bookmarkStart w:id="0" w:name="_GoBack"/>
-      <w:bookmarkEnd w:id="0"/>
+        <w:t>2</w:t>
+      </w:r>
     </w:p>
     <w:p>
       <w:pPr>
@@ -1976,23 +1981,6 @@
           <w:szCs w:val="32"/>
         </w:rPr>
       </w:pPr>
-      <w:r>
-        <w:rPr>
-          <w:rFonts w:cstheme="minorHAnsi"/>
-          <w:sz w:val="32"/>
-          <w:szCs w:val="32"/>
-        </w:rPr>
-        <w:t>Além dessas funcionalidades, o programa deverá possuir uma funcionalidade a mais sugerida pelo aluno.</w:t>
-      </w:r>
-    </w:p>
-    <w:p>
-      <w:pPr>
-        <w:jc w:val="both"/>
-        <w:rPr>
-          <w:sz w:val="32"/>
-          <w:szCs w:val="32"/>
-        </w:rPr>
-      </w:pPr>
     </w:p>
     <w:p>
       <w:pPr>
@@ -2225,15 +2213,13 @@
         </w:rPr>
         <w:t>. Outros recursos de implementação deverão ser autorizados pelo professor.</w:t>
       </w:r>
-    </w:p>
-    <w:p>
-      <w:pPr>
-        <w:jc w:val="both"/>
-        <w:rPr>
-          <w:sz w:val="32"/>
-          <w:szCs w:val="32"/>
-        </w:rPr>
-      </w:pPr>
+      <w:r>
+        <w:rPr>
+          <w:sz w:val="32"/>
+          <w:szCs w:val="32"/>
+        </w:rPr>
+        <w:t xml:space="preserve"> </w:t>
+      </w:r>
       <w:r>
         <w:rPr>
           <w:sz w:val="32"/>
@@ -2364,55 +2350,89 @@
           <w:sz w:val="32"/>
           <w:szCs w:val="28"/>
         </w:rPr>
-        <w:t xml:space="preserve">O grupo deverá fazer um pequeno vídeo de até 8 minutos, </w:t>
-      </w:r>
-      <w:r>
-        <w:rPr>
-          <w:b/>
-          <w:sz w:val="32"/>
-          <w:szCs w:val="28"/>
-        </w:rPr>
-        <w:t>apresentando</w:t>
-      </w:r>
-      <w:r>
-        <w:rPr>
-          <w:b/>
-          <w:sz w:val="32"/>
-          <w:szCs w:val="28"/>
-        </w:rPr>
-        <w:t xml:space="preserve"> </w:t>
-      </w:r>
-      <w:r>
-        <w:rPr>
-          <w:b/>
-          <w:sz w:val="32"/>
-          <w:szCs w:val="28"/>
-        </w:rPr>
-        <w:t>o</w:t>
-      </w:r>
-      <w:r>
-        <w:rPr>
-          <w:b/>
-          <w:sz w:val="32"/>
-          <w:szCs w:val="28"/>
-        </w:rPr>
-        <w:t xml:space="preserve"> </w:t>
-      </w:r>
-      <w:r>
-        <w:rPr>
-          <w:b/>
-          <w:sz w:val="32"/>
-          <w:szCs w:val="28"/>
-        </w:rPr>
-        <w:t>programa</w:t>
-      </w:r>
-      <w:r>
-        <w:rPr>
-          <w:b/>
-          <w:sz w:val="32"/>
-          <w:szCs w:val="28"/>
-        </w:rPr>
-        <w:t xml:space="preserve"> com alguns dados de teste</w:t>
+        <w:t>O grupo deverá fazer um vídeo</w:t>
+      </w:r>
+      <w:r>
+        <w:rPr>
+          <w:b/>
+          <w:sz w:val="32"/>
+          <w:szCs w:val="28"/>
+        </w:rPr>
+        <w:t xml:space="preserve"> mostrando a aplicação em execução. O vídeo deverá seguir exatamente os passos definidos no Roteiro do Trabalho 3. </w:t>
+      </w:r>
+      <w:r>
+        <w:rPr>
+          <w:b/>
+          <w:sz w:val="32"/>
+          <w:szCs w:val="28"/>
+        </w:rPr>
+        <w:t xml:space="preserve">O vídeo valerá </w:t>
+      </w:r>
+      <w:r>
+        <w:rPr>
+          <w:b/>
+          <w:sz w:val="32"/>
+          <w:szCs w:val="28"/>
+        </w:rPr>
+        <w:t>2,5</w:t>
+      </w:r>
+      <w:r>
+        <w:rPr>
+          <w:b/>
+          <w:sz w:val="32"/>
+          <w:szCs w:val="28"/>
+        </w:rPr>
+        <w:t xml:space="preserve"> pontos</w:t>
+      </w:r>
+      <w:r>
+        <w:rPr>
+          <w:b/>
+          <w:sz w:val="32"/>
+          <w:szCs w:val="28"/>
+        </w:rPr>
+        <w:t xml:space="preserve"> e deverá ser enviado ao professor da disciplina (ou seja, </w:t>
+      </w:r>
+      <w:r>
+        <w:rPr>
+          <w:b/>
+          <w:i/>
+          <w:sz w:val="32"/>
+          <w:szCs w:val="28"/>
+        </w:rPr>
+        <w:t>link</w:t>
+      </w:r>
+      <w:r>
+        <w:rPr>
+          <w:b/>
+          <w:sz w:val="32"/>
+          <w:szCs w:val="28"/>
+        </w:rPr>
+        <w:t xml:space="preserve"> do ví</w:t>
+      </w:r>
+      <w:r>
+        <w:rPr>
+          <w:b/>
+          <w:sz w:val="32"/>
+          <w:szCs w:val="28"/>
+        </w:rPr>
+        <w:t xml:space="preserve">deo no YouTube ou </w:t>
+      </w:r>
+      <w:r>
+        <w:rPr>
+          <w:b/>
+          <w:i/>
+          <w:sz w:val="32"/>
+          <w:szCs w:val="28"/>
+        </w:rPr>
+        <w:t>link</w:t>
+      </w:r>
+      <w:r>
+        <w:rPr>
+          <w:b/>
+          <w:sz w:val="32"/>
+          <w:szCs w:val="28"/>
+        </w:rPr>
+        <w:t xml:space="preserve"> do arquivo mp4 no Google Drive)</w:t>
       </w:r>
       <w:r>
         <w:rPr>
@@ -2427,22 +2447,23 @@
           <w:sz w:val="32"/>
           <w:szCs w:val="28"/>
         </w:rPr>
-        <w:t>O vídeo valerá 10 pontos</w:t>
-      </w:r>
-      <w:r>
-        <w:rPr>
-          <w:sz w:val="32"/>
-          <w:szCs w:val="28"/>
-        </w:rPr>
-        <w:t xml:space="preserve">. </w:t>
-      </w:r>
-      <w:r>
-        <w:rPr>
-          <w:b/>
-          <w:sz w:val="32"/>
-          <w:szCs w:val="28"/>
-        </w:rPr>
-        <w:t xml:space="preserve">Para a gravação do vídeo, o grupo poderá usar o </w:t>
+        <w:t xml:space="preserve">Para a gravação do vídeo, o grupo </w:t>
+      </w:r>
+      <w:r>
+        <w:rPr>
+          <w:b/>
+          <w:sz w:val="32"/>
+          <w:szCs w:val="28"/>
+        </w:rPr>
+        <w:t>deverá</w:t>
+      </w:r>
+      <w:r>
+        <w:rPr>
+          <w:b/>
+          <w:sz w:val="32"/>
+          <w:szCs w:val="28"/>
+        </w:rPr>
+        <w:t xml:space="preserve"> usar o </w:t>
       </w:r>
       <w:r>
         <w:rPr>
@@ -2505,6 +2526,37 @@
       </w:r>
       <w:r>
         <w:rPr>
+          <w:b/>
+          <w:sz w:val="32"/>
+          <w:szCs w:val="28"/>
+        </w:rPr>
+        <w:t xml:space="preserve">Caso o grupo não enviar o vídeo, a apresentação do trabalho será feita no </w:t>
+      </w:r>
+      <w:r>
+        <w:rPr>
+          <w:b/>
+          <w:sz w:val="32"/>
+          <w:szCs w:val="28"/>
+        </w:rPr>
+        <w:t xml:space="preserve">Microsoft </w:t>
+      </w:r>
+      <w:r>
+        <w:rPr>
+          <w:b/>
+          <w:sz w:val="32"/>
+          <w:szCs w:val="28"/>
+        </w:rPr>
+        <w:t>Teams</w:t>
+      </w:r>
+      <w:r>
+        <w:rPr>
+          <w:sz w:val="32"/>
+          <w:szCs w:val="28"/>
+        </w:rPr>
+        <w:t xml:space="preserve">. </w:t>
+      </w:r>
+      <w:r>
+        <w:rPr>
           <w:sz w:val="32"/>
           <w:szCs w:val="28"/>
         </w:rPr>
@@ -2706,6 +2758,8 @@
         </w:rPr>
         <w:t>monitor da disciplina.</w:t>
       </w:r>
+      <w:bookmarkStart w:id="0" w:name="_GoBack"/>
+      <w:bookmarkEnd w:id="0"/>
     </w:p>
     <w:sectPr>
       <w:pgSz w:w="11906" w:h="16838"/>

</xml_diff>

<commit_message>
Trabalho 3 no ar
</commit_message>
<xml_diff>
--- a/aulas/lab-poo/Trabalho3-PC2.docx
+++ b/aulas/lab-poo/Trabalho3-PC2.docx
@@ -184,35 +184,34 @@
     </w:p>
     <w:p>
       <w:pPr>
-        <w:ind w:left="1416"/>
         <w:jc w:val="right"/>
         <w:rPr>
+          <w:sz w:val="32"/>
+          <w:szCs w:val="32"/>
+        </w:rPr>
+      </w:pPr>
+      <w:r>
+        <w:rPr>
           <w:b/>
           <w:sz w:val="32"/>
           <w:szCs w:val="32"/>
         </w:rPr>
-      </w:pPr>
+        <w:t>Data de entrega:</w:t>
+      </w:r>
       <w:r>
         <w:rPr>
           <w:b/>
           <w:sz w:val="32"/>
           <w:szCs w:val="32"/>
         </w:rPr>
-        <w:t xml:space="preserve">+ Vídeo: </w:t>
-      </w:r>
-      <w:r>
-        <w:rPr>
-          <w:sz w:val="32"/>
-          <w:szCs w:val="32"/>
-        </w:rPr>
-        <w:t>2,5</w:t>
-      </w:r>
-      <w:r>
-        <w:rPr>
-          <w:sz w:val="32"/>
-          <w:szCs w:val="32"/>
-        </w:rPr>
-        <w:t xml:space="preserve"> pontos</w:t>
+        <w:t xml:space="preserve"> </w:t>
+      </w:r>
+      <w:r>
+        <w:rPr>
+          <w:sz w:val="32"/>
+          <w:szCs w:val="32"/>
+        </w:rPr>
+        <w:t>08/04</w:t>
       </w:r>
     </w:p>
     <w:p>
@@ -223,79 +222,50 @@
           <w:szCs w:val="32"/>
         </w:rPr>
       </w:pPr>
-      <w:r>
-        <w:rPr>
+    </w:p>
+    <w:p>
+      <w:pPr>
+        <w:jc w:val="right"/>
+        <w:rPr>
+          <w:sz w:val="32"/>
+          <w:szCs w:val="32"/>
+        </w:rPr>
+      </w:pPr>
+    </w:p>
+    <w:p>
+      <w:pPr>
+        <w:spacing w:after="0" w:line="240" w:lineRule="auto"/>
+        <w:jc w:val="both"/>
+        <w:rPr>
+          <w:rFonts w:cstheme="minorHAnsi"/>
+          <w:sz w:val="32"/>
+          <w:szCs w:val="32"/>
+        </w:rPr>
+      </w:pPr>
+      <w:r>
+        <w:rPr>
+          <w:rFonts w:cstheme="minorHAnsi"/>
+          <w:sz w:val="32"/>
+          <w:szCs w:val="32"/>
+        </w:rPr>
+        <w:t xml:space="preserve">Deseja-se construir uma </w:t>
+      </w:r>
+      <w:r>
+        <w:rPr>
+          <w:rFonts w:cstheme="minorHAnsi"/>
           <w:b/>
           <w:sz w:val="32"/>
           <w:szCs w:val="32"/>
         </w:rPr>
-        <w:t>Data de entrega:</w:t>
-      </w:r>
-      <w:r>
-        <w:rPr>
-          <w:b/>
-          <w:sz w:val="32"/>
-          <w:szCs w:val="32"/>
-        </w:rPr>
-        <w:t xml:space="preserve"> </w:t>
-      </w:r>
-      <w:r>
-        <w:rPr>
-          <w:sz w:val="32"/>
-          <w:szCs w:val="32"/>
-        </w:rPr>
-        <w:t>01</w:t>
-      </w:r>
-      <w:r>
-        <w:rPr>
-          <w:sz w:val="32"/>
-          <w:szCs w:val="32"/>
-        </w:rPr>
-        <w:t>/1</w:t>
-      </w:r>
-      <w:r>
-        <w:rPr>
-          <w:sz w:val="32"/>
-          <w:szCs w:val="32"/>
-        </w:rPr>
-        <w:t>2</w:t>
-      </w:r>
-    </w:p>
-    <w:p>
-      <w:pPr>
-        <w:jc w:val="right"/>
-        <w:rPr>
-          <w:sz w:val="32"/>
-          <w:szCs w:val="32"/>
-        </w:rPr>
-      </w:pPr>
-    </w:p>
-    <w:p>
-      <w:pPr>
-        <w:jc w:val="right"/>
-        <w:rPr>
-          <w:sz w:val="32"/>
-          <w:szCs w:val="32"/>
-        </w:rPr>
-      </w:pPr>
-    </w:p>
-    <w:p>
-      <w:pPr>
-        <w:spacing w:after="0" w:line="240" w:lineRule="auto"/>
-        <w:jc w:val="both"/>
-        <w:rPr>
-          <w:rFonts w:cstheme="minorHAnsi"/>
-          <w:sz w:val="32"/>
-          <w:szCs w:val="32"/>
-        </w:rPr>
-      </w:pPr>
-      <w:r>
-        <w:rPr>
-          <w:rFonts w:cstheme="minorHAnsi"/>
-          <w:sz w:val="32"/>
-          <w:szCs w:val="32"/>
-        </w:rPr>
-        <w:t xml:space="preserve">Deseja-se construir uma rede social simples em que usuários registrem mensagens que possam ser visualizadas por outros usuários. </w:t>
+        <w:t>rede social simples</w:t>
+      </w:r>
+      <w:r>
+        <w:rPr>
+          <w:rFonts w:cstheme="minorHAnsi"/>
+          <w:sz w:val="32"/>
+          <w:szCs w:val="32"/>
+        </w:rPr>
+        <w:t xml:space="preserve"> em que usuários registrem mensagens que possam ser visualizadas por outros usuários. </w:t>
       </w:r>
     </w:p>
     <w:p>
@@ -2220,73 +2190,110 @@
         </w:rPr>
         <w:t xml:space="preserve"> </w:t>
       </w:r>
-      <w:r>
-        <w:rPr>
-          <w:sz w:val="32"/>
-          <w:szCs w:val="32"/>
-        </w:rPr>
-        <w:t xml:space="preserve">O trabalho </w:t>
-      </w:r>
-      <w:r>
-        <w:rPr>
-          <w:sz w:val="32"/>
-          <w:szCs w:val="32"/>
-        </w:rPr>
-        <w:t>poderá</w:t>
-      </w:r>
-      <w:r>
-        <w:rPr>
-          <w:sz w:val="32"/>
-          <w:szCs w:val="32"/>
-        </w:rPr>
-        <w:t xml:space="preserve"> ser feito</w:t>
+    </w:p>
+    <w:p>
+      <w:pPr>
+        <w:jc w:val="both"/>
+        <w:rPr>
+          <w:sz w:val="32"/>
+          <w:szCs w:val="32"/>
+        </w:rPr>
+      </w:pPr>
+      <w:r>
+        <w:rPr>
+          <w:sz w:val="32"/>
+          <w:szCs w:val="32"/>
+        </w:rPr>
+        <w:t xml:space="preserve">O </w:t>
+      </w:r>
+      <w:r>
+        <w:rPr>
+          <w:sz w:val="32"/>
+          <w:szCs w:val="32"/>
+        </w:rPr>
+        <w:t>T</w:t>
+      </w:r>
+      <w:r>
+        <w:rPr>
+          <w:sz w:val="32"/>
+          <w:szCs w:val="32"/>
+        </w:rPr>
+        <w:t xml:space="preserve">rabalho </w:t>
+      </w:r>
+      <w:r>
+        <w:rPr>
+          <w:sz w:val="32"/>
+          <w:szCs w:val="32"/>
+        </w:rPr>
+        <w:t>3</w:t>
+      </w:r>
+      <w:r>
+        <w:rPr>
+          <w:sz w:val="32"/>
+          <w:szCs w:val="32"/>
+        </w:rPr>
+        <w:t xml:space="preserve"> </w:t>
+      </w:r>
+      <w:r>
+        <w:rPr>
+          <w:sz w:val="32"/>
+          <w:szCs w:val="32"/>
+        </w:rPr>
+        <w:t xml:space="preserve">deverá ser feito em </w:t>
       </w:r>
       <w:r>
         <w:rPr>
           <w:b/>
-          <w:sz w:val="32"/>
-          <w:szCs w:val="32"/>
-        </w:rPr>
-        <w:t xml:space="preserve"> em duplas ou grupos de até 3 pessoas</w:t>
-      </w:r>
-      <w:r>
-        <w:rPr>
-          <w:sz w:val="32"/>
-          <w:szCs w:val="32"/>
-        </w:rPr>
-        <w:t xml:space="preserve">. </w:t>
-      </w:r>
-    </w:p>
-    <w:p>
-      <w:pPr>
-        <w:jc w:val="both"/>
-        <w:rPr>
-          <w:sz w:val="32"/>
-          <w:szCs w:val="32"/>
-        </w:rPr>
-      </w:pPr>
-    </w:p>
-    <w:p>
-      <w:pPr>
-        <w:jc w:val="both"/>
-        <w:rPr>
-          <w:sz w:val="32"/>
-          <w:szCs w:val="32"/>
-        </w:rPr>
-      </w:pPr>
-      <w:r>
-        <w:rPr>
-          <w:sz w:val="32"/>
-          <w:szCs w:val="32"/>
-        </w:rPr>
-        <w:t>2.</w:t>
-      </w:r>
-      <w:r>
-        <w:rPr>
-          <w:sz w:val="32"/>
-          <w:szCs w:val="32"/>
-        </w:rPr>
-        <w:tab/>
+          <w:color w:val="000000" w:themeColor="text1"/>
+          <w:sz w:val="32"/>
+          <w:szCs w:val="32"/>
+        </w:rPr>
+        <w:t>grupos de 4 pessoas</w:t>
+      </w:r>
+      <w:r>
+        <w:rPr>
+          <w:sz w:val="32"/>
+          <w:szCs w:val="32"/>
+        </w:rPr>
+        <w:t>.</w:t>
+      </w:r>
+      <w:r>
+        <w:rPr>
+          <w:sz w:val="32"/>
+          <w:szCs w:val="32"/>
+        </w:rPr>
+        <w:t xml:space="preserve"> Lembrando que os grupos deverão ser os mesmos definidos no Trabalho 1.</w:t>
+      </w:r>
+    </w:p>
+    <w:p>
+      <w:pPr>
+        <w:jc w:val="both"/>
+        <w:rPr>
+          <w:sz w:val="32"/>
+          <w:szCs w:val="32"/>
+        </w:rPr>
+      </w:pPr>
+    </w:p>
+    <w:p>
+      <w:pPr>
+        <w:jc w:val="both"/>
+        <w:rPr>
+          <w:sz w:val="32"/>
+          <w:szCs w:val="32"/>
+        </w:rPr>
+      </w:pPr>
+      <w:r>
+        <w:rPr>
+          <w:sz w:val="32"/>
+          <w:szCs w:val="32"/>
+        </w:rPr>
+        <w:t xml:space="preserve">2. </w:t>
+      </w:r>
+      <w:r>
+        <w:rPr>
+          <w:sz w:val="32"/>
+          <w:szCs w:val="32"/>
+        </w:rPr>
         <w:t>O que entregar?</w:t>
       </w:r>
     </w:p>
@@ -2303,33 +2310,24 @@
           <w:sz w:val="32"/>
           <w:szCs w:val="28"/>
         </w:rPr>
-        <w:t xml:space="preserve">Todos os trabalhos deverão ser </w:t>
+        <w:t>Todos os trabalhos deverão ser enviados para</w:t>
       </w:r>
       <w:r>
         <w:rPr>
           <w:sz w:val="32"/>
           <w:szCs w:val="28"/>
         </w:rPr>
-        <w:t>enviados para</w:t>
-      </w:r>
-      <w:r>
-        <w:rPr>
+        <w:t xml:space="preserve">: </w:t>
+      </w:r>
+      <w:r>
+        <w:rPr>
+          <w:b/>
+          <w:color w:val="4472C4" w:themeColor="accent1"/>
           <w:sz w:val="32"/>
           <w:szCs w:val="28"/>
         </w:rPr>
-        <w:t xml:space="preserve">: </w:t>
-      </w:r>
-      <w:hyperlink r:id="rId6" w:history="1">
-        <w:r>
-          <w:rPr>
-            <w:rStyle w:val="Hyperlink"/>
-            <w:b/>
-            <w:sz w:val="32"/>
-            <w:szCs w:val="28"/>
-          </w:rPr>
-          <w:t>edu@cefetmg.br</w:t>
-        </w:r>
-      </w:hyperlink>
+        <w:t>edu@cefetmg.br</w:t>
+      </w:r>
       <w:r>
         <w:rPr>
           <w:sz w:val="32"/>
@@ -2342,422 +2340,180 @@
           <w:sz w:val="32"/>
           <w:szCs w:val="28"/>
         </w:rPr>
-        <w:t xml:space="preserve"> </w:t>
-      </w:r>
-      <w:r>
-        <w:rPr>
-          <w:b/>
+        <w:t xml:space="preserve"> O </w:t>
+      </w:r>
+      <w:r>
+        <w:rPr>
           <w:sz w:val="32"/>
           <w:szCs w:val="28"/>
         </w:rPr>
-        <w:t>O grupo deverá fazer um vídeo</w:t>
-      </w:r>
-      <w:r>
-        <w:rPr>
-          <w:b/>
+        <w:t>grupo</w:t>
+      </w:r>
+      <w:r>
+        <w:rPr>
           <w:sz w:val="32"/>
           <w:szCs w:val="28"/>
         </w:rPr>
-        <w:t xml:space="preserve"> mostrando a aplicação em execução. O vídeo deverá seguir exatamente os passos definidos no Roteiro do Trabalho 3. </w:t>
-      </w:r>
-      <w:r>
-        <w:rPr>
-          <w:b/>
+        <w:t xml:space="preserve"> deverá colocar todo o código-fonte do </w:t>
+      </w:r>
+      <w:r>
+        <w:rPr>
           <w:sz w:val="32"/>
           <w:szCs w:val="28"/>
         </w:rPr>
-        <w:t xml:space="preserve">O vídeo valerá </w:t>
-      </w:r>
-      <w:r>
-        <w:rPr>
-          <w:b/>
+        <w:t>trabalho em um arquivo zip</w:t>
+      </w:r>
+      <w:r>
+        <w:rPr>
           <w:sz w:val="32"/>
           <w:szCs w:val="28"/>
         </w:rPr>
-        <w:t>2,5</w:t>
-      </w:r>
-      <w:r>
-        <w:rPr>
-          <w:b/>
+        <w:t>. O arquivo zipado deverá conter o</w:t>
+      </w:r>
+      <w:r>
+        <w:rPr>
           <w:sz w:val="32"/>
           <w:szCs w:val="28"/>
         </w:rPr>
-        <w:t xml:space="preserve"> pontos</w:t>
-      </w:r>
-      <w:r>
-        <w:rPr>
-          <w:b/>
+        <w:t>s</w:t>
+      </w:r>
+      <w:r>
+        <w:rPr>
           <w:sz w:val="32"/>
           <w:szCs w:val="28"/>
         </w:rPr>
-        <w:t xml:space="preserve"> e deverá ser enviado ao professor da disciplina (ou seja, </w:t>
-      </w:r>
-      <w:r>
-        <w:rPr>
-          <w:b/>
-          <w:i/>
+        <w:t xml:space="preserve"> nome</w:t>
+      </w:r>
+      <w:r>
+        <w:rPr>
           <w:sz w:val="32"/>
           <w:szCs w:val="28"/>
         </w:rPr>
-        <w:t>link</w:t>
-      </w:r>
-      <w:r>
-        <w:rPr>
-          <w:b/>
+        <w:t>s</w:t>
+      </w:r>
+      <w:r>
+        <w:rPr>
           <w:sz w:val="32"/>
           <w:szCs w:val="28"/>
         </w:rPr>
-        <w:t xml:space="preserve"> do ví</w:t>
-      </w:r>
-      <w:r>
-        <w:rPr>
-          <w:b/>
+        <w:t xml:space="preserve"> completo</w:t>
+      </w:r>
+      <w:r>
+        <w:rPr>
           <w:sz w:val="32"/>
           <w:szCs w:val="28"/>
         </w:rPr>
-        <w:t xml:space="preserve">deo no YouTube ou </w:t>
-      </w:r>
-      <w:r>
-        <w:rPr>
-          <w:b/>
-          <w:i/>
+        <w:t>s</w:t>
+      </w:r>
+      <w:r>
+        <w:rPr>
           <w:sz w:val="32"/>
           <w:szCs w:val="28"/>
         </w:rPr>
-        <w:t>link</w:t>
-      </w:r>
-      <w:r>
-        <w:rPr>
-          <w:b/>
+        <w:t xml:space="preserve"> do</w:t>
+      </w:r>
+      <w:r>
+        <w:rPr>
           <w:sz w:val="32"/>
           <w:szCs w:val="28"/>
         </w:rPr>
-        <w:t xml:space="preserve"> do arquivo mp4 no Google Drive)</w:t>
+        <w:t>s</w:t>
       </w:r>
       <w:r>
         <w:rPr>
           <w:sz w:val="32"/>
           <w:szCs w:val="28"/>
         </w:rPr>
-        <w:t xml:space="preserve">. </w:t>
-      </w:r>
-      <w:r>
-        <w:rPr>
-          <w:b/>
+        <w:t xml:space="preserve"> aluno</w:t>
+      </w:r>
+      <w:r>
+        <w:rPr>
           <w:sz w:val="32"/>
           <w:szCs w:val="28"/>
         </w:rPr>
-        <w:t xml:space="preserve">Para a gravação do vídeo, o grupo </w:t>
-      </w:r>
-      <w:r>
-        <w:rPr>
-          <w:b/>
+        <w:t>s</w:t>
+      </w:r>
+      <w:r>
+        <w:rPr>
           <w:sz w:val="32"/>
           <w:szCs w:val="28"/>
         </w:rPr>
-        <w:t>deverá</w:t>
-      </w:r>
-      <w:r>
-        <w:rPr>
-          <w:b/>
+        <w:t xml:space="preserve"> bem como o</w:t>
+      </w:r>
+      <w:r>
+        <w:rPr>
           <w:sz w:val="32"/>
           <w:szCs w:val="28"/>
         </w:rPr>
-        <w:t xml:space="preserve"> usar o </w:t>
-      </w:r>
-      <w:r>
-        <w:rPr>
-          <w:b/>
-          <w:i/>
+        <w:t>s</w:t>
+      </w:r>
+      <w:r>
+        <w:rPr>
           <w:sz w:val="32"/>
           <w:szCs w:val="28"/>
         </w:rPr>
-        <w:t>software</w:t>
-      </w:r>
-      <w:r>
-        <w:rPr>
-          <w:b/>
+        <w:t xml:space="preserve"> seu</w:t>
+      </w:r>
+      <w:r>
+        <w:rPr>
           <w:sz w:val="32"/>
           <w:szCs w:val="28"/>
         </w:rPr>
-        <w:t xml:space="preserve"> gratuito OBS Studio (</w:t>
-      </w:r>
-      <w:hyperlink r:id="rId7" w:history="1">
-        <w:r>
-          <w:rPr>
-            <w:rStyle w:val="Hyperlink"/>
-            <w:b/>
-            <w:sz w:val="32"/>
-            <w:szCs w:val="28"/>
-          </w:rPr>
-          <w:t>https://obsproject.com/pt-br/</w:t>
-        </w:r>
-      </w:hyperlink>
-      <w:r>
-        <w:rPr>
-          <w:b/>
+        <w:t>s</w:t>
+      </w:r>
+      <w:r>
+        <w:rPr>
           <w:sz w:val="32"/>
           <w:szCs w:val="28"/>
         </w:rPr>
-        <w:t>)</w:t>
-      </w:r>
-      <w:r>
-        <w:rPr>
-          <w:b/>
+        <w:t xml:space="preserve"> número</w:t>
+      </w:r>
+      <w:r>
+        <w:rPr>
           <w:sz w:val="32"/>
           <w:szCs w:val="28"/>
         </w:rPr>
-        <w:t>,</w:t>
-      </w:r>
-      <w:r>
-        <w:rPr>
-          <w:b/>
+        <w:t>s</w:t>
+      </w:r>
+      <w:r>
+        <w:rPr>
           <w:sz w:val="32"/>
           <w:szCs w:val="28"/>
         </w:rPr>
-        <w:t xml:space="preserve"> que grava a tela do computador</w:t>
+        <w:t xml:space="preserve"> de matrícula. Qu</w:t>
       </w:r>
       <w:r>
         <w:rPr>
           <w:sz w:val="32"/>
           <w:szCs w:val="28"/>
         </w:rPr>
-        <w:t xml:space="preserve">. </w:t>
-      </w:r>
-      <w:r>
-        <w:rPr>
-          <w:b/>
+        <w:t>alquer dúvida sobre o trabalho deverá</w:t>
+      </w:r>
+      <w:r>
+        <w:rPr>
           <w:sz w:val="32"/>
           <w:szCs w:val="28"/>
         </w:rPr>
-        <w:t xml:space="preserve">Caso o grupo não enviar o vídeo, a apresentação do trabalho será feita no </w:t>
-      </w:r>
-      <w:r>
-        <w:rPr>
-          <w:b/>
+        <w:t xml:space="preserve"> ser enviada para o monitor da disciplina.</w:t>
+      </w:r>
+    </w:p>
+    <w:p>
+      <w:pPr>
+        <w:jc w:val="both"/>
+        <w:rPr>
           <w:sz w:val="32"/>
           <w:szCs w:val="28"/>
         </w:rPr>
-        <w:t xml:space="preserve">Microsoft </w:t>
-      </w:r>
-      <w:r>
-        <w:rPr>
-          <w:b/>
+      </w:pPr>
+    </w:p>
+    <w:p>
+      <w:pPr>
+        <w:jc w:val="both"/>
+        <w:rPr>
           <w:sz w:val="32"/>
           <w:szCs w:val="28"/>
         </w:rPr>
-        <w:t>Teams</w:t>
-      </w:r>
-      <w:r>
-        <w:rPr>
-          <w:sz w:val="32"/>
-          <w:szCs w:val="28"/>
-        </w:rPr>
-        <w:t xml:space="preserve">. </w:t>
-      </w:r>
-      <w:r>
-        <w:rPr>
-          <w:sz w:val="32"/>
-          <w:szCs w:val="28"/>
-        </w:rPr>
-        <w:t xml:space="preserve">O </w:t>
-      </w:r>
-      <w:r>
-        <w:rPr>
-          <w:sz w:val="32"/>
-          <w:szCs w:val="28"/>
-        </w:rPr>
-        <w:t>grupo</w:t>
-      </w:r>
-      <w:r>
-        <w:rPr>
-          <w:sz w:val="32"/>
-          <w:szCs w:val="28"/>
-        </w:rPr>
-        <w:t xml:space="preserve"> deverá colocar todo o </w:t>
-      </w:r>
-      <w:r>
-        <w:rPr>
-          <w:sz w:val="32"/>
-          <w:szCs w:val="28"/>
-        </w:rPr>
-        <w:t xml:space="preserve">código-fonte do </w:t>
-      </w:r>
-      <w:r>
-        <w:rPr>
-          <w:sz w:val="32"/>
-          <w:szCs w:val="28"/>
-        </w:rPr>
-        <w:t>trabalho em um arquivo “.zip”</w:t>
-      </w:r>
-      <w:r>
-        <w:rPr>
-          <w:sz w:val="32"/>
-          <w:szCs w:val="28"/>
-        </w:rPr>
-        <w:t>. O arquivo zipado deverá conter o</w:t>
-      </w:r>
-      <w:r>
-        <w:rPr>
-          <w:sz w:val="32"/>
-          <w:szCs w:val="28"/>
-        </w:rPr>
-        <w:t>s</w:t>
-      </w:r>
-      <w:r>
-        <w:rPr>
-          <w:sz w:val="32"/>
-          <w:szCs w:val="28"/>
-        </w:rPr>
-        <w:t xml:space="preserve"> nome</w:t>
-      </w:r>
-      <w:r>
-        <w:rPr>
-          <w:sz w:val="32"/>
-          <w:szCs w:val="28"/>
-        </w:rPr>
-        <w:t>s</w:t>
-      </w:r>
-      <w:r>
-        <w:rPr>
-          <w:sz w:val="32"/>
-          <w:szCs w:val="28"/>
-        </w:rPr>
-        <w:t xml:space="preserve"> </w:t>
-      </w:r>
-      <w:r>
-        <w:rPr>
-          <w:sz w:val="32"/>
-          <w:szCs w:val="28"/>
-        </w:rPr>
-        <w:t>completo</w:t>
-      </w:r>
-      <w:r>
-        <w:rPr>
-          <w:sz w:val="32"/>
-          <w:szCs w:val="28"/>
-        </w:rPr>
-        <w:t>s</w:t>
-      </w:r>
-      <w:r>
-        <w:rPr>
-          <w:sz w:val="32"/>
-          <w:szCs w:val="28"/>
-        </w:rPr>
-        <w:t xml:space="preserve"> do</w:t>
-      </w:r>
-      <w:r>
-        <w:rPr>
-          <w:sz w:val="32"/>
-          <w:szCs w:val="28"/>
-        </w:rPr>
-        <w:t>s</w:t>
-      </w:r>
-      <w:r>
-        <w:rPr>
-          <w:sz w:val="32"/>
-          <w:szCs w:val="28"/>
-        </w:rPr>
-        <w:t xml:space="preserve"> aluno</w:t>
-      </w:r>
-      <w:r>
-        <w:rPr>
-          <w:sz w:val="32"/>
-          <w:szCs w:val="28"/>
-        </w:rPr>
-        <w:t>s</w:t>
-      </w:r>
-      <w:r>
-        <w:rPr>
-          <w:sz w:val="32"/>
-          <w:szCs w:val="28"/>
-        </w:rPr>
-        <w:t xml:space="preserve"> bem como o</w:t>
-      </w:r>
-      <w:r>
-        <w:rPr>
-          <w:sz w:val="32"/>
-          <w:szCs w:val="28"/>
-        </w:rPr>
-        <w:t>s</w:t>
-      </w:r>
-      <w:r>
-        <w:rPr>
-          <w:sz w:val="32"/>
-          <w:szCs w:val="28"/>
-        </w:rPr>
-        <w:t xml:space="preserve"> seu</w:t>
-      </w:r>
-      <w:r>
-        <w:rPr>
-          <w:sz w:val="32"/>
-          <w:szCs w:val="28"/>
-        </w:rPr>
-        <w:t>s</w:t>
-      </w:r>
-      <w:r>
-        <w:rPr>
-          <w:sz w:val="32"/>
-          <w:szCs w:val="28"/>
-        </w:rPr>
-        <w:t xml:space="preserve"> número</w:t>
-      </w:r>
-      <w:r>
-        <w:rPr>
-          <w:sz w:val="32"/>
-          <w:szCs w:val="28"/>
-        </w:rPr>
-        <w:t>s</w:t>
-      </w:r>
-      <w:r>
-        <w:rPr>
-          <w:sz w:val="32"/>
-          <w:szCs w:val="28"/>
-        </w:rPr>
-        <w:t xml:space="preserve"> de matrícula</w:t>
-      </w:r>
-      <w:r>
-        <w:rPr>
-          <w:sz w:val="32"/>
-          <w:szCs w:val="28"/>
-        </w:rPr>
-        <w:t>.</w:t>
-      </w:r>
-      <w:r>
-        <w:rPr>
-          <w:sz w:val="32"/>
-          <w:szCs w:val="28"/>
-        </w:rPr>
-        <w:t xml:space="preserve"> </w:t>
-      </w:r>
-      <w:r>
-        <w:rPr>
-          <w:sz w:val="32"/>
-          <w:szCs w:val="28"/>
-        </w:rPr>
-        <w:t>Qu</w:t>
-      </w:r>
-      <w:r>
-        <w:rPr>
-          <w:sz w:val="32"/>
-          <w:szCs w:val="28"/>
-        </w:rPr>
-        <w:t>alquer dúvida sobre o trabalho deverá</w:t>
-      </w:r>
-      <w:r>
-        <w:rPr>
-          <w:sz w:val="32"/>
-          <w:szCs w:val="28"/>
-        </w:rPr>
-        <w:t xml:space="preserve"> ser enviada para o </w:t>
-      </w:r>
-      <w:r>
-        <w:rPr>
-          <w:sz w:val="32"/>
-          <w:szCs w:val="28"/>
-        </w:rPr>
-        <w:t>monitor da disciplina.</w:t>
-      </w:r>
+      </w:pPr>
       <w:bookmarkStart w:id="0" w:name="_GoBack"/>
       <w:bookmarkEnd w:id="0"/>
     </w:p>

</xml_diff>

<commit_message>
Formatacao do arquivo do trab. 3 de Lab. PC2
</commit_message>
<xml_diff>
--- a/aulas/lab-poo/Trabalho3-PC2.docx
+++ b/aulas/lab-poo/Trabalho3-PC2.docx
@@ -1965,14 +1965,15 @@
           <w:sz w:val="32"/>
           <w:szCs w:val="32"/>
         </w:rPr>
-        <w:t>1.</w:t>
-      </w:r>
-      <w:r>
-        <w:rPr>
-          <w:sz w:val="32"/>
-          <w:szCs w:val="32"/>
-        </w:rPr>
-        <w:tab/>
+        <w:t xml:space="preserve">1. </w:t>
+      </w:r>
+      <w:bookmarkStart w:id="0" w:name="_GoBack"/>
+      <w:bookmarkEnd w:id="0"/>
+      <w:r>
+        <w:rPr>
+          <w:sz w:val="32"/>
+          <w:szCs w:val="32"/>
+        </w:rPr>
         <w:t>O que fazer</w:t>
       </w:r>
       <w:r>
@@ -2225,14 +2226,7 @@
           <w:sz w:val="32"/>
           <w:szCs w:val="32"/>
         </w:rPr>
-        <w:t>3</w:t>
-      </w:r>
-      <w:r>
-        <w:rPr>
-          <w:sz w:val="32"/>
-          <w:szCs w:val="32"/>
-        </w:rPr>
-        <w:t xml:space="preserve"> </w:t>
+        <w:t xml:space="preserve">3 </w:t>
       </w:r>
       <w:r>
         <w:rPr>
@@ -2514,8 +2508,6 @@
           <w:szCs w:val="28"/>
         </w:rPr>
       </w:pPr>
-      <w:bookmarkStart w:id="0" w:name="_GoBack"/>
-      <w:bookmarkEnd w:id="0"/>
     </w:p>
     <w:sectPr>
       <w:pgSz w:w="11906" w:h="16838"/>

</xml_diff>

<commit_message>
Trabalho 3 de Laboratorio de Pc2
</commit_message>
<xml_diff>
--- a/aulas/lab-poo/Trabalho3-PC2.docx
+++ b/aulas/lab-poo/Trabalho3-PC2.docx
@@ -211,7 +211,7 @@
           <w:sz w:val="32"/>
           <w:szCs w:val="32"/>
         </w:rPr>
-        <w:t>08/04</w:t>
+        <w:t>02/09</w:t>
       </w:r>
     </w:p>
     <w:p>
@@ -1967,529 +1967,360 @@
         </w:rPr>
         <w:t xml:space="preserve">1. </w:t>
       </w:r>
+      <w:r>
+        <w:rPr>
+          <w:sz w:val="32"/>
+          <w:szCs w:val="32"/>
+        </w:rPr>
+        <w:t>O que fazer</w:t>
+      </w:r>
+      <w:r>
+        <w:rPr>
+          <w:sz w:val="32"/>
+          <w:szCs w:val="32"/>
+        </w:rPr>
+        <w:t xml:space="preserve"> e como se organizar</w:t>
+      </w:r>
+      <w:r>
+        <w:rPr>
+          <w:sz w:val="32"/>
+          <w:szCs w:val="32"/>
+        </w:rPr>
+        <w:t>?</w:t>
+      </w:r>
+    </w:p>
+    <w:p>
+      <w:pPr>
+        <w:jc w:val="both"/>
+        <w:rPr>
+          <w:sz w:val="32"/>
+          <w:szCs w:val="32"/>
+        </w:rPr>
+      </w:pPr>
+      <w:r>
+        <w:rPr>
+          <w:sz w:val="32"/>
+          <w:szCs w:val="32"/>
+        </w:rPr>
+        <w:t>O</w:t>
+      </w:r>
+      <w:r>
+        <w:rPr>
+          <w:sz w:val="32"/>
+          <w:szCs w:val="32"/>
+        </w:rPr>
+        <w:t>s</w:t>
+      </w:r>
+      <w:r>
+        <w:rPr>
+          <w:sz w:val="32"/>
+          <w:szCs w:val="32"/>
+        </w:rPr>
+        <w:t xml:space="preserve"> aluno</w:t>
+      </w:r>
+      <w:r>
+        <w:rPr>
+          <w:sz w:val="32"/>
+          <w:szCs w:val="32"/>
+        </w:rPr>
+        <w:t>s</w:t>
+      </w:r>
+      <w:r>
+        <w:rPr>
+          <w:sz w:val="32"/>
+          <w:szCs w:val="32"/>
+        </w:rPr>
+        <w:t xml:space="preserve"> dever</w:t>
+      </w:r>
+      <w:r>
+        <w:rPr>
+          <w:sz w:val="32"/>
+          <w:szCs w:val="32"/>
+        </w:rPr>
+        <w:t>ão</w:t>
+      </w:r>
+      <w:r>
+        <w:rPr>
+          <w:sz w:val="32"/>
+          <w:szCs w:val="32"/>
+        </w:rPr>
+        <w:t xml:space="preserve"> implementar um programa em Java que atenda </w:t>
+      </w:r>
+      <w:r>
+        <w:rPr>
+          <w:sz w:val="32"/>
+          <w:szCs w:val="32"/>
+        </w:rPr>
+        <w:t>a</w:t>
+      </w:r>
+      <w:r>
+        <w:rPr>
+          <w:sz w:val="32"/>
+          <w:szCs w:val="32"/>
+        </w:rPr>
+        <w:t xml:space="preserve">os requisitos do software. Na implementação, </w:t>
+      </w:r>
+      <w:r>
+        <w:rPr>
+          <w:sz w:val="32"/>
+          <w:szCs w:val="32"/>
+        </w:rPr>
+        <w:t>o</w:t>
+      </w:r>
+      <w:r>
+        <w:rPr>
+          <w:sz w:val="32"/>
+          <w:szCs w:val="32"/>
+        </w:rPr>
+        <w:t>s</w:t>
+      </w:r>
+      <w:r>
+        <w:rPr>
+          <w:sz w:val="32"/>
+          <w:szCs w:val="32"/>
+        </w:rPr>
+        <w:t xml:space="preserve"> aluno</w:t>
+      </w:r>
+      <w:r>
+        <w:rPr>
+          <w:sz w:val="32"/>
+          <w:szCs w:val="32"/>
+        </w:rPr>
+        <w:t>s</w:t>
+      </w:r>
+      <w:r>
+        <w:rPr>
+          <w:sz w:val="32"/>
+          <w:szCs w:val="32"/>
+        </w:rPr>
+        <w:t xml:space="preserve"> dever</w:t>
+      </w:r>
+      <w:r>
+        <w:rPr>
+          <w:sz w:val="32"/>
+          <w:szCs w:val="32"/>
+        </w:rPr>
+        <w:t>ão</w:t>
+      </w:r>
+      <w:r>
+        <w:rPr>
+          <w:sz w:val="32"/>
+          <w:szCs w:val="32"/>
+        </w:rPr>
+        <w:t xml:space="preserve"> utilizar </w:t>
+      </w:r>
+      <w:r>
+        <w:rPr>
+          <w:sz w:val="32"/>
+          <w:szCs w:val="32"/>
+        </w:rPr>
+        <w:t>A</w:t>
+      </w:r>
+      <w:r>
+        <w:rPr>
+          <w:sz w:val="32"/>
+          <w:szCs w:val="32"/>
+        </w:rPr>
+        <w:t>rranjos</w:t>
+      </w:r>
+      <w:r>
+        <w:rPr>
+          <w:sz w:val="32"/>
+          <w:szCs w:val="32"/>
+        </w:rPr>
+        <w:t>,</w:t>
+      </w:r>
+      <w:r>
+        <w:rPr>
+          <w:sz w:val="32"/>
+          <w:szCs w:val="32"/>
+        </w:rPr>
+        <w:t xml:space="preserve"> </w:t>
+      </w:r>
+      <w:r>
+        <w:rPr>
+          <w:i/>
+          <w:sz w:val="32"/>
+          <w:szCs w:val="32"/>
+        </w:rPr>
+        <w:t>ArrayLists</w:t>
+      </w:r>
+      <w:r>
+        <w:rPr>
+          <w:i/>
+          <w:sz w:val="32"/>
+          <w:szCs w:val="32"/>
+        </w:rPr>
+        <w:t xml:space="preserve"> </w:t>
+      </w:r>
+      <w:r>
+        <w:rPr>
+          <w:sz w:val="32"/>
+          <w:szCs w:val="32"/>
+        </w:rPr>
+        <w:t>e/ou</w:t>
+      </w:r>
+      <w:r>
+        <w:rPr>
+          <w:sz w:val="32"/>
+          <w:szCs w:val="32"/>
+        </w:rPr>
+        <w:t xml:space="preserve"> </w:t>
+      </w:r>
+      <w:r>
+        <w:rPr>
+          <w:i/>
+          <w:sz w:val="32"/>
+          <w:szCs w:val="32"/>
+        </w:rPr>
+        <w:t>HashMaps</w:t>
+      </w:r>
+      <w:r>
+        <w:rPr>
+          <w:sz w:val="32"/>
+          <w:szCs w:val="32"/>
+        </w:rPr>
+        <w:t>. Outros recursos de implementação deverão ser autorizados pelo professor.</w:t>
+      </w:r>
+      <w:r>
+        <w:rPr>
+          <w:sz w:val="32"/>
+          <w:szCs w:val="32"/>
+        </w:rPr>
+        <w:t xml:space="preserve"> </w:t>
+      </w:r>
+    </w:p>
+    <w:p>
+      <w:pPr>
+        <w:jc w:val="both"/>
+        <w:rPr>
+          <w:b/>
+          <w:i/>
+          <w:sz w:val="32"/>
+          <w:szCs w:val="32"/>
+        </w:rPr>
+      </w:pPr>
+      <w:r>
+        <w:rPr>
+          <w:b/>
+          <w:i/>
+          <w:sz w:val="32"/>
+          <w:szCs w:val="32"/>
+        </w:rPr>
+        <w:t xml:space="preserve">O Trabalho 3 deverá ser feito em </w:t>
+      </w:r>
+      <w:r>
+        <w:rPr>
+          <w:b/>
+          <w:i/>
+          <w:color w:val="000000" w:themeColor="text1"/>
+          <w:sz w:val="32"/>
+          <w:szCs w:val="32"/>
+        </w:rPr>
+        <w:t xml:space="preserve">grupos de </w:t>
+      </w:r>
+      <w:r>
+        <w:rPr>
+          <w:b/>
+          <w:i/>
+          <w:color w:val="000000" w:themeColor="text1"/>
+          <w:sz w:val="32"/>
+          <w:szCs w:val="32"/>
+        </w:rPr>
+        <w:t xml:space="preserve">3 ou </w:t>
+      </w:r>
+      <w:r>
+        <w:rPr>
+          <w:b/>
+          <w:i/>
+          <w:color w:val="000000" w:themeColor="text1"/>
+          <w:sz w:val="32"/>
+          <w:szCs w:val="32"/>
+        </w:rPr>
+        <w:t>4 pessoas</w:t>
+      </w:r>
+      <w:r>
+        <w:rPr>
+          <w:b/>
+          <w:i/>
+          <w:sz w:val="32"/>
+          <w:szCs w:val="32"/>
+        </w:rPr>
+        <w:t>. Lembrando que os grupos deverão ser os mesmos definidos no Trabalho 1.</w:t>
+      </w:r>
+    </w:p>
+    <w:p>
+      <w:pPr>
+        <w:jc w:val="both"/>
+        <w:rPr>
+          <w:sz w:val="32"/>
+          <w:szCs w:val="32"/>
+        </w:rPr>
+      </w:pPr>
+    </w:p>
+    <w:p>
+      <w:pPr>
+        <w:jc w:val="both"/>
+        <w:rPr>
+          <w:sz w:val="32"/>
+          <w:szCs w:val="32"/>
+        </w:rPr>
+      </w:pPr>
+      <w:r>
+        <w:rPr>
+          <w:sz w:val="32"/>
+          <w:szCs w:val="32"/>
+        </w:rPr>
+        <w:t xml:space="preserve">2. </w:t>
+      </w:r>
+      <w:r>
+        <w:rPr>
+          <w:sz w:val="32"/>
+          <w:szCs w:val="32"/>
+        </w:rPr>
+        <w:t>O que entregar?</w:t>
+      </w:r>
+    </w:p>
+    <w:p>
+      <w:pPr>
+        <w:jc w:val="both"/>
+        <w:rPr>
+          <w:b/>
+          <w:i/>
+          <w:sz w:val="32"/>
+          <w:szCs w:val="28"/>
+        </w:rPr>
+      </w:pPr>
+      <w:r>
+        <w:rPr>
+          <w:b/>
+          <w:i/>
+          <w:sz w:val="32"/>
+          <w:szCs w:val="28"/>
+        </w:rPr>
+        <w:t xml:space="preserve">Todos os trabalhos deverão ser enviados para: </w:t>
+      </w:r>
+      <w:r>
+        <w:rPr>
+          <w:b/>
+          <w:i/>
+          <w:color w:val="4472C4" w:themeColor="accent1"/>
+          <w:sz w:val="32"/>
+          <w:szCs w:val="28"/>
+        </w:rPr>
+        <w:t>edu@cefetmg.br</w:t>
+      </w:r>
+      <w:r>
+        <w:rPr>
+          <w:b/>
+          <w:i/>
+          <w:sz w:val="32"/>
+          <w:szCs w:val="28"/>
+        </w:rPr>
+        <w:t>. O grupo deverá colocar todo o código-fonte do trabalho em um arquivo zip. O arquivo zipado deverá conter os nomes completos dos alunos bem como os seus números de matrícula. Qualquer dúvida sobre o trabalho deverá ser enviada para o monitor da disciplina.</w:t>
+      </w:r>
       <w:bookmarkStart w:id="0" w:name="_GoBack"/>
       <w:bookmarkEnd w:id="0"/>
-      <w:r>
-        <w:rPr>
-          <w:sz w:val="32"/>
-          <w:szCs w:val="32"/>
-        </w:rPr>
-        <w:t>O que fazer</w:t>
-      </w:r>
-      <w:r>
-        <w:rPr>
-          <w:sz w:val="32"/>
-          <w:szCs w:val="32"/>
-        </w:rPr>
-        <w:t xml:space="preserve"> e como se organizar</w:t>
-      </w:r>
-      <w:r>
-        <w:rPr>
-          <w:sz w:val="32"/>
-          <w:szCs w:val="32"/>
-        </w:rPr>
-        <w:t>?</w:t>
-      </w:r>
-    </w:p>
-    <w:p>
-      <w:pPr>
-        <w:jc w:val="both"/>
-        <w:rPr>
-          <w:sz w:val="32"/>
-          <w:szCs w:val="32"/>
-        </w:rPr>
-      </w:pPr>
-      <w:r>
-        <w:rPr>
-          <w:sz w:val="32"/>
-          <w:szCs w:val="32"/>
-        </w:rPr>
-        <w:t>O</w:t>
-      </w:r>
-      <w:r>
-        <w:rPr>
-          <w:sz w:val="32"/>
-          <w:szCs w:val="32"/>
-        </w:rPr>
-        <w:t>s</w:t>
-      </w:r>
-      <w:r>
-        <w:rPr>
-          <w:sz w:val="32"/>
-          <w:szCs w:val="32"/>
-        </w:rPr>
-        <w:t xml:space="preserve"> aluno</w:t>
-      </w:r>
-      <w:r>
-        <w:rPr>
-          <w:sz w:val="32"/>
-          <w:szCs w:val="32"/>
-        </w:rPr>
-        <w:t>s</w:t>
-      </w:r>
-      <w:r>
-        <w:rPr>
-          <w:sz w:val="32"/>
-          <w:szCs w:val="32"/>
-        </w:rPr>
-        <w:t xml:space="preserve"> dever</w:t>
-      </w:r>
-      <w:r>
-        <w:rPr>
-          <w:sz w:val="32"/>
-          <w:szCs w:val="32"/>
-        </w:rPr>
-        <w:t>ão</w:t>
-      </w:r>
-      <w:r>
-        <w:rPr>
-          <w:sz w:val="32"/>
-          <w:szCs w:val="32"/>
-        </w:rPr>
-        <w:t xml:space="preserve"> implementar um programa em Java que atenda </w:t>
-      </w:r>
-      <w:r>
-        <w:rPr>
-          <w:sz w:val="32"/>
-          <w:szCs w:val="32"/>
-        </w:rPr>
-        <w:t>a</w:t>
-      </w:r>
-      <w:r>
-        <w:rPr>
-          <w:sz w:val="32"/>
-          <w:szCs w:val="32"/>
-        </w:rPr>
-        <w:t xml:space="preserve">os requisitos do software. Na implementação, </w:t>
-      </w:r>
-      <w:r>
-        <w:rPr>
-          <w:sz w:val="32"/>
-          <w:szCs w:val="32"/>
-        </w:rPr>
-        <w:t>o</w:t>
-      </w:r>
-      <w:r>
-        <w:rPr>
-          <w:sz w:val="32"/>
-          <w:szCs w:val="32"/>
-        </w:rPr>
-        <w:t>s</w:t>
-      </w:r>
-      <w:r>
-        <w:rPr>
-          <w:sz w:val="32"/>
-          <w:szCs w:val="32"/>
-        </w:rPr>
-        <w:t xml:space="preserve"> aluno</w:t>
-      </w:r>
-      <w:r>
-        <w:rPr>
-          <w:sz w:val="32"/>
-          <w:szCs w:val="32"/>
-        </w:rPr>
-        <w:t>s</w:t>
-      </w:r>
-      <w:r>
-        <w:rPr>
-          <w:sz w:val="32"/>
-          <w:szCs w:val="32"/>
-        </w:rPr>
-        <w:t xml:space="preserve"> dever</w:t>
-      </w:r>
-      <w:r>
-        <w:rPr>
-          <w:sz w:val="32"/>
-          <w:szCs w:val="32"/>
-        </w:rPr>
-        <w:t>ão</w:t>
-      </w:r>
-      <w:r>
-        <w:rPr>
-          <w:sz w:val="32"/>
-          <w:szCs w:val="32"/>
-        </w:rPr>
-        <w:t xml:space="preserve"> utilizar </w:t>
-      </w:r>
-      <w:r>
-        <w:rPr>
-          <w:sz w:val="32"/>
-          <w:szCs w:val="32"/>
-        </w:rPr>
-        <w:t>A</w:t>
-      </w:r>
-      <w:r>
-        <w:rPr>
-          <w:sz w:val="32"/>
-          <w:szCs w:val="32"/>
-        </w:rPr>
-        <w:t>rranjos</w:t>
-      </w:r>
-      <w:r>
-        <w:rPr>
-          <w:sz w:val="32"/>
-          <w:szCs w:val="32"/>
-        </w:rPr>
-        <w:t>,</w:t>
-      </w:r>
-      <w:r>
-        <w:rPr>
-          <w:sz w:val="32"/>
-          <w:szCs w:val="32"/>
-        </w:rPr>
-        <w:t xml:space="preserve"> </w:t>
-      </w:r>
-      <w:r>
-        <w:rPr>
-          <w:i/>
-          <w:sz w:val="32"/>
-          <w:szCs w:val="32"/>
-        </w:rPr>
-        <w:t>ArrayLists</w:t>
-      </w:r>
-      <w:r>
-        <w:rPr>
-          <w:i/>
-          <w:sz w:val="32"/>
-          <w:szCs w:val="32"/>
-        </w:rPr>
-        <w:t xml:space="preserve"> </w:t>
-      </w:r>
-      <w:r>
-        <w:rPr>
-          <w:sz w:val="32"/>
-          <w:szCs w:val="32"/>
-        </w:rPr>
-        <w:t>e/ou</w:t>
-      </w:r>
-      <w:r>
-        <w:rPr>
-          <w:sz w:val="32"/>
-          <w:szCs w:val="32"/>
-        </w:rPr>
-        <w:t xml:space="preserve"> </w:t>
-      </w:r>
-      <w:r>
-        <w:rPr>
-          <w:i/>
-          <w:sz w:val="32"/>
-          <w:szCs w:val="32"/>
-        </w:rPr>
-        <w:t>HashMaps</w:t>
-      </w:r>
-      <w:r>
-        <w:rPr>
-          <w:sz w:val="32"/>
-          <w:szCs w:val="32"/>
-        </w:rPr>
-        <w:t>. Outros recursos de implementação deverão ser autorizados pelo professor.</w:t>
-      </w:r>
-      <w:r>
-        <w:rPr>
-          <w:sz w:val="32"/>
-          <w:szCs w:val="32"/>
-        </w:rPr>
-        <w:t xml:space="preserve"> </w:t>
-      </w:r>
-    </w:p>
-    <w:p>
-      <w:pPr>
-        <w:jc w:val="both"/>
-        <w:rPr>
-          <w:sz w:val="32"/>
-          <w:szCs w:val="32"/>
-        </w:rPr>
-      </w:pPr>
-      <w:r>
-        <w:rPr>
-          <w:sz w:val="32"/>
-          <w:szCs w:val="32"/>
-        </w:rPr>
-        <w:t xml:space="preserve">O </w:t>
-      </w:r>
-      <w:r>
-        <w:rPr>
-          <w:sz w:val="32"/>
-          <w:szCs w:val="32"/>
-        </w:rPr>
-        <w:t>T</w:t>
-      </w:r>
-      <w:r>
-        <w:rPr>
-          <w:sz w:val="32"/>
-          <w:szCs w:val="32"/>
-        </w:rPr>
-        <w:t xml:space="preserve">rabalho </w:t>
-      </w:r>
-      <w:r>
-        <w:rPr>
-          <w:sz w:val="32"/>
-          <w:szCs w:val="32"/>
-        </w:rPr>
-        <w:t xml:space="preserve">3 </w:t>
-      </w:r>
-      <w:r>
-        <w:rPr>
-          <w:sz w:val="32"/>
-          <w:szCs w:val="32"/>
-        </w:rPr>
-        <w:t xml:space="preserve">deverá ser feito em </w:t>
-      </w:r>
-      <w:r>
-        <w:rPr>
-          <w:b/>
-          <w:color w:val="000000" w:themeColor="text1"/>
-          <w:sz w:val="32"/>
-          <w:szCs w:val="32"/>
-        </w:rPr>
-        <w:t>grupos de 4 pessoas</w:t>
-      </w:r>
-      <w:r>
-        <w:rPr>
-          <w:sz w:val="32"/>
-          <w:szCs w:val="32"/>
-        </w:rPr>
-        <w:t>.</w:t>
-      </w:r>
-      <w:r>
-        <w:rPr>
-          <w:sz w:val="32"/>
-          <w:szCs w:val="32"/>
-        </w:rPr>
-        <w:t xml:space="preserve"> Lembrando que os grupos deverão ser os mesmos definidos no Trabalho 1.</w:t>
-      </w:r>
-    </w:p>
-    <w:p>
-      <w:pPr>
-        <w:jc w:val="both"/>
-        <w:rPr>
-          <w:sz w:val="32"/>
-          <w:szCs w:val="32"/>
-        </w:rPr>
-      </w:pPr>
-    </w:p>
-    <w:p>
-      <w:pPr>
-        <w:jc w:val="both"/>
-        <w:rPr>
-          <w:sz w:val="32"/>
-          <w:szCs w:val="32"/>
-        </w:rPr>
-      </w:pPr>
-      <w:r>
-        <w:rPr>
-          <w:sz w:val="32"/>
-          <w:szCs w:val="32"/>
-        </w:rPr>
-        <w:t xml:space="preserve">2. </w:t>
-      </w:r>
-      <w:r>
-        <w:rPr>
-          <w:sz w:val="32"/>
-          <w:szCs w:val="32"/>
-        </w:rPr>
-        <w:t>O que entregar?</w:t>
-      </w:r>
-    </w:p>
-    <w:p>
-      <w:pPr>
-        <w:jc w:val="both"/>
-        <w:rPr>
-          <w:sz w:val="32"/>
-          <w:szCs w:val="28"/>
-        </w:rPr>
-      </w:pPr>
-      <w:r>
-        <w:rPr>
-          <w:sz w:val="32"/>
-          <w:szCs w:val="28"/>
-        </w:rPr>
-        <w:t>Todos os trabalhos deverão ser enviados para</w:t>
-      </w:r>
-      <w:r>
-        <w:rPr>
-          <w:sz w:val="32"/>
-          <w:szCs w:val="28"/>
-        </w:rPr>
-        <w:t xml:space="preserve">: </w:t>
-      </w:r>
-      <w:r>
-        <w:rPr>
-          <w:b/>
-          <w:color w:val="4472C4" w:themeColor="accent1"/>
-          <w:sz w:val="32"/>
-          <w:szCs w:val="28"/>
-        </w:rPr>
-        <w:t>edu@cefetmg.br</w:t>
-      </w:r>
-      <w:r>
-        <w:rPr>
-          <w:sz w:val="32"/>
-          <w:szCs w:val="28"/>
-        </w:rPr>
-        <w:t>.</w:t>
-      </w:r>
-      <w:r>
-        <w:rPr>
-          <w:sz w:val="32"/>
-          <w:szCs w:val="28"/>
-        </w:rPr>
-        <w:t xml:space="preserve"> O </w:t>
-      </w:r>
-      <w:r>
-        <w:rPr>
-          <w:sz w:val="32"/>
-          <w:szCs w:val="28"/>
-        </w:rPr>
-        <w:t>grupo</w:t>
-      </w:r>
-      <w:r>
-        <w:rPr>
-          <w:sz w:val="32"/>
-          <w:szCs w:val="28"/>
-        </w:rPr>
-        <w:t xml:space="preserve"> deverá colocar todo o código-fonte do </w:t>
-      </w:r>
-      <w:r>
-        <w:rPr>
-          <w:sz w:val="32"/>
-          <w:szCs w:val="28"/>
-        </w:rPr>
-        <w:t>trabalho em um arquivo zip</w:t>
-      </w:r>
-      <w:r>
-        <w:rPr>
-          <w:sz w:val="32"/>
-          <w:szCs w:val="28"/>
-        </w:rPr>
-        <w:t>. O arquivo zipado deverá conter o</w:t>
-      </w:r>
-      <w:r>
-        <w:rPr>
-          <w:sz w:val="32"/>
-          <w:szCs w:val="28"/>
-        </w:rPr>
-        <w:t>s</w:t>
-      </w:r>
-      <w:r>
-        <w:rPr>
-          <w:sz w:val="32"/>
-          <w:szCs w:val="28"/>
-        </w:rPr>
-        <w:t xml:space="preserve"> nome</w:t>
-      </w:r>
-      <w:r>
-        <w:rPr>
-          <w:sz w:val="32"/>
-          <w:szCs w:val="28"/>
-        </w:rPr>
-        <w:t>s</w:t>
-      </w:r>
-      <w:r>
-        <w:rPr>
-          <w:sz w:val="32"/>
-          <w:szCs w:val="28"/>
-        </w:rPr>
-        <w:t xml:space="preserve"> completo</w:t>
-      </w:r>
-      <w:r>
-        <w:rPr>
-          <w:sz w:val="32"/>
-          <w:szCs w:val="28"/>
-        </w:rPr>
-        <w:t>s</w:t>
-      </w:r>
-      <w:r>
-        <w:rPr>
-          <w:sz w:val="32"/>
-          <w:szCs w:val="28"/>
-        </w:rPr>
-        <w:t xml:space="preserve"> do</w:t>
-      </w:r>
-      <w:r>
-        <w:rPr>
-          <w:sz w:val="32"/>
-          <w:szCs w:val="28"/>
-        </w:rPr>
-        <w:t>s</w:t>
-      </w:r>
-      <w:r>
-        <w:rPr>
-          <w:sz w:val="32"/>
-          <w:szCs w:val="28"/>
-        </w:rPr>
-        <w:t xml:space="preserve"> aluno</w:t>
-      </w:r>
-      <w:r>
-        <w:rPr>
-          <w:sz w:val="32"/>
-          <w:szCs w:val="28"/>
-        </w:rPr>
-        <w:t>s</w:t>
-      </w:r>
-      <w:r>
-        <w:rPr>
-          <w:sz w:val="32"/>
-          <w:szCs w:val="28"/>
-        </w:rPr>
-        <w:t xml:space="preserve"> bem como o</w:t>
-      </w:r>
-      <w:r>
-        <w:rPr>
-          <w:sz w:val="32"/>
-          <w:szCs w:val="28"/>
-        </w:rPr>
-        <w:t>s</w:t>
-      </w:r>
-      <w:r>
-        <w:rPr>
-          <w:sz w:val="32"/>
-          <w:szCs w:val="28"/>
-        </w:rPr>
-        <w:t xml:space="preserve"> seu</w:t>
-      </w:r>
-      <w:r>
-        <w:rPr>
-          <w:sz w:val="32"/>
-          <w:szCs w:val="28"/>
-        </w:rPr>
-        <w:t>s</w:t>
-      </w:r>
-      <w:r>
-        <w:rPr>
-          <w:sz w:val="32"/>
-          <w:szCs w:val="28"/>
-        </w:rPr>
-        <w:t xml:space="preserve"> número</w:t>
-      </w:r>
-      <w:r>
-        <w:rPr>
-          <w:sz w:val="32"/>
-          <w:szCs w:val="28"/>
-        </w:rPr>
-        <w:t>s</w:t>
-      </w:r>
-      <w:r>
-        <w:rPr>
-          <w:sz w:val="32"/>
-          <w:szCs w:val="28"/>
-        </w:rPr>
-        <w:t xml:space="preserve"> de matrícula. Qu</w:t>
-      </w:r>
-      <w:r>
-        <w:rPr>
-          <w:sz w:val="32"/>
-          <w:szCs w:val="28"/>
-        </w:rPr>
-        <w:t>alquer dúvida sobre o trabalho deverá</w:t>
-      </w:r>
-      <w:r>
-        <w:rPr>
-          <w:sz w:val="32"/>
-          <w:szCs w:val="28"/>
-        </w:rPr>
-        <w:t xml:space="preserve"> ser enviada para o monitor da disciplina.</w:t>
-      </w:r>
     </w:p>
     <w:p>
       <w:pPr>

</xml_diff>

<commit_message>
Terceiro trabalho da disciplina
</commit_message>
<xml_diff>
--- a/aulas/lab-poo/Trabalho3-PC2.docx
+++ b/aulas/lab-poo/Trabalho3-PC2.docx
@@ -211,7 +211,14 @@
           <w:sz w:val="32"/>
           <w:szCs w:val="32"/>
         </w:rPr>
-        <w:t>02/09</w:t>
+        <w:t>17</w:t>
+      </w:r>
+      <w:r>
+        <w:rPr>
+          <w:sz w:val="32"/>
+          <w:szCs w:val="32"/>
+        </w:rPr>
+        <w:t>/02</w:t>
       </w:r>
     </w:p>
     <w:p>
@@ -2217,7 +2224,7 @@
           <w:sz w:val="32"/>
           <w:szCs w:val="32"/>
         </w:rPr>
-        <w:t xml:space="preserve">grupos de </w:t>
+        <w:t xml:space="preserve">grupos </w:t>
       </w:r>
       <w:r>
         <w:rPr>
@@ -2227,7 +2234,7 @@
           <w:sz w:val="32"/>
           <w:szCs w:val="32"/>
         </w:rPr>
-        <w:t xml:space="preserve">3 ou </w:t>
+        <w:t xml:space="preserve">de </w:t>
       </w:r>
       <w:r>
         <w:rPr>
@@ -2246,81 +2253,99 @@
           <w:sz w:val="32"/>
           <w:szCs w:val="32"/>
         </w:rPr>
-        <w:t>. Lembrando que os grupos deverão ser os mesmos definidos no Trabalho 1.</w:t>
-      </w:r>
-    </w:p>
-    <w:p>
-      <w:pPr>
-        <w:jc w:val="both"/>
-        <w:rPr>
-          <w:sz w:val="32"/>
-          <w:szCs w:val="32"/>
-        </w:rPr>
-      </w:pPr>
-    </w:p>
-    <w:p>
-      <w:pPr>
-        <w:jc w:val="both"/>
-        <w:rPr>
-          <w:sz w:val="32"/>
-          <w:szCs w:val="32"/>
-        </w:rPr>
-      </w:pPr>
-      <w:r>
-        <w:rPr>
-          <w:sz w:val="32"/>
-          <w:szCs w:val="32"/>
-        </w:rPr>
-        <w:t xml:space="preserve">2. </w:t>
-      </w:r>
-      <w:r>
-        <w:rPr>
-          <w:sz w:val="32"/>
-          <w:szCs w:val="32"/>
-        </w:rPr>
-        <w:t>O que entregar?</w:t>
-      </w:r>
-    </w:p>
-    <w:p>
-      <w:pPr>
-        <w:jc w:val="both"/>
+        <w:t xml:space="preserve">. </w:t>
+      </w:r>
+      <w:r>
         <w:rPr>
           <w:b/>
           <w:i/>
           <w:sz w:val="32"/>
-          <w:szCs w:val="28"/>
-        </w:rPr>
-      </w:pPr>
+          <w:szCs w:val="32"/>
+        </w:rPr>
+        <w:t>O</w:t>
+      </w:r>
       <w:r>
         <w:rPr>
           <w:b/>
           <w:i/>
           <w:sz w:val="32"/>
-          <w:szCs w:val="28"/>
-        </w:rPr>
-        <w:t xml:space="preserve">Todos os trabalhos deverão ser enviados para: </w:t>
-      </w:r>
-      <w:r>
-        <w:rPr>
-          <w:b/>
-          <w:i/>
-          <w:color w:val="4472C4" w:themeColor="accent1"/>
-          <w:sz w:val="32"/>
-          <w:szCs w:val="28"/>
-        </w:rPr>
-        <w:t>edu@cefetmg.br</w:t>
-      </w:r>
-      <w:r>
-        <w:rPr>
-          <w:b/>
-          <w:i/>
-          <w:sz w:val="32"/>
-          <w:szCs w:val="28"/>
-        </w:rPr>
-        <w:t>. O grupo deverá colocar todo o código-fonte do trabalho em um arquivo zip. O arquivo zipado deverá conter os nomes completos dos alunos bem como os seus números de matrícula. Qualquer dúvida sobre o trabalho deverá ser enviada para o monitor da disciplina.</w:t>
+          <w:szCs w:val="32"/>
+        </w:rPr>
+        <w:t>s grupos deverão ser os mesmos definidos no Trabalho 1.</w:t>
       </w:r>
       <w:bookmarkStart w:id="0" w:name="_GoBack"/>
       <w:bookmarkEnd w:id="0"/>
+    </w:p>
+    <w:p>
+      <w:pPr>
+        <w:jc w:val="both"/>
+        <w:rPr>
+          <w:sz w:val="32"/>
+          <w:szCs w:val="32"/>
+        </w:rPr>
+      </w:pPr>
+    </w:p>
+    <w:p>
+      <w:pPr>
+        <w:jc w:val="both"/>
+        <w:rPr>
+          <w:sz w:val="32"/>
+          <w:szCs w:val="32"/>
+        </w:rPr>
+      </w:pPr>
+      <w:r>
+        <w:rPr>
+          <w:sz w:val="32"/>
+          <w:szCs w:val="32"/>
+        </w:rPr>
+        <w:t xml:space="preserve">2. </w:t>
+      </w:r>
+      <w:r>
+        <w:rPr>
+          <w:sz w:val="32"/>
+          <w:szCs w:val="32"/>
+        </w:rPr>
+        <w:t>O que entregar?</w:t>
+      </w:r>
+    </w:p>
+    <w:p>
+      <w:pPr>
+        <w:jc w:val="both"/>
+        <w:rPr>
+          <w:b/>
+          <w:i/>
+          <w:sz w:val="32"/>
+          <w:szCs w:val="28"/>
+        </w:rPr>
+      </w:pPr>
+      <w:r>
+        <w:rPr>
+          <w:b/>
+          <w:i/>
+          <w:sz w:val="32"/>
+          <w:szCs w:val="28"/>
+        </w:rPr>
+        <w:t xml:space="preserve">Todos os trabalhos deverão ser enviados para: </w:t>
+      </w:r>
+      <w:r>
+        <w:rPr>
+          <w:b/>
+          <w:i/>
+          <w:color w:val="4472C4" w:themeColor="accent1"/>
+          <w:sz w:val="32"/>
+          <w:szCs w:val="28"/>
+        </w:rPr>
+        <w:t>edu@cefetmg.br</w:t>
+      </w:r>
+      <w:r>
+        <w:rPr>
+          <w:b/>
+          <w:i/>
+          <w:sz w:val="32"/>
+          <w:szCs w:val="28"/>
+        </w:rPr>
+        <w:t>. O grupo deverá colocar todo o código-fonte do trabalho em um arquivo zip. O arquivo zipado deverá conter os nomes completos dos alunos bem como os seus números de matrícula. Qualquer dúvida sobre o trabalho deverá ser enviada para o monitor da disciplina.</w:t>
+      </w:r>
     </w:p>
     <w:p>
       <w:pPr>

</xml_diff>

<commit_message>
Trabalho 3 de lab. no ar
</commit_message>
<xml_diff>
--- a/aulas/lab-poo/Trabalho3-PC2.docx
+++ b/aulas/lab-poo/Trabalho3-PC2.docx
@@ -211,14 +211,7 @@
           <w:sz w:val="32"/>
           <w:szCs w:val="32"/>
         </w:rPr>
-        <w:t>17</w:t>
-      </w:r>
-      <w:r>
-        <w:rPr>
-          <w:sz w:val="32"/>
-          <w:szCs w:val="32"/>
-        </w:rPr>
-        <w:t>/02</w:t>
+        <w:t>07/07</w:t>
       </w:r>
     </w:p>
     <w:p>
@@ -2244,7 +2237,17 @@
           <w:sz w:val="32"/>
           <w:szCs w:val="32"/>
         </w:rPr>
-        <w:t>4 pessoas</w:t>
+        <w:t>3</w:t>
+      </w:r>
+      <w:r>
+        <w:rPr>
+          <w:b/>
+          <w:i/>
+          <w:color w:val="000000" w:themeColor="text1"/>
+          <w:sz w:val="32"/>
+          <w:szCs w:val="32"/>
+        </w:rPr>
+        <w:t xml:space="preserve"> pessoas</w:t>
       </w:r>
       <w:r>
         <w:rPr>
@@ -2272,70 +2275,70 @@
           <w:szCs w:val="32"/>
         </w:rPr>
         <w:t>s grupos deverão ser os mesmos definidos no Trabalho 1.</w:t>
-      </w:r>
-    </w:p>
-    <w:p>
-      <w:pPr>
-        <w:jc w:val="both"/>
-        <w:rPr>
-          <w:sz w:val="32"/>
-          <w:szCs w:val="32"/>
-        </w:rPr>
-      </w:pPr>
-    </w:p>
-    <w:p>
-      <w:pPr>
-        <w:jc w:val="both"/>
-        <w:rPr>
-          <w:sz w:val="32"/>
-          <w:szCs w:val="32"/>
-        </w:rPr>
-      </w:pPr>
-      <w:r>
-        <w:rPr>
-          <w:sz w:val="32"/>
-          <w:szCs w:val="32"/>
-        </w:rPr>
-        <w:t xml:space="preserve">2. </w:t>
-      </w:r>
-      <w:r>
-        <w:rPr>
-          <w:sz w:val="32"/>
-          <w:szCs w:val="32"/>
-        </w:rPr>
-        <w:t>O que entregar?</w:t>
-      </w:r>
-    </w:p>
-    <w:p>
-      <w:pPr>
-        <w:jc w:val="both"/>
-        <w:rPr>
-          <w:b/>
-          <w:i/>
-          <w:sz w:val="32"/>
-          <w:szCs w:val="28"/>
-        </w:rPr>
-      </w:pPr>
-      <w:r>
-        <w:rPr>
-          <w:b/>
-          <w:i/>
-          <w:sz w:val="32"/>
-          <w:szCs w:val="28"/>
-        </w:rPr>
-        <w:t>Todos os trab</w:t>
-      </w:r>
-      <w:r>
-        <w:rPr>
-          <w:b/>
-          <w:i/>
-          <w:sz w:val="32"/>
-          <w:szCs w:val="28"/>
-        </w:rPr>
-        <w:t>alhos deverão ser enviados para o SIGAA</w:t>
       </w:r>
       <w:bookmarkStart w:id="0" w:name="_GoBack"/>
       <w:bookmarkEnd w:id="0"/>
+    </w:p>
+    <w:p>
+      <w:pPr>
+        <w:jc w:val="both"/>
+        <w:rPr>
+          <w:sz w:val="32"/>
+          <w:szCs w:val="32"/>
+        </w:rPr>
+      </w:pPr>
+    </w:p>
+    <w:p>
+      <w:pPr>
+        <w:jc w:val="both"/>
+        <w:rPr>
+          <w:sz w:val="32"/>
+          <w:szCs w:val="32"/>
+        </w:rPr>
+      </w:pPr>
+      <w:r>
+        <w:rPr>
+          <w:sz w:val="32"/>
+          <w:szCs w:val="32"/>
+        </w:rPr>
+        <w:t xml:space="preserve">2. </w:t>
+      </w:r>
+      <w:r>
+        <w:rPr>
+          <w:sz w:val="32"/>
+          <w:szCs w:val="32"/>
+        </w:rPr>
+        <w:t>O que entregar?</w:t>
+      </w:r>
+    </w:p>
+    <w:p>
+      <w:pPr>
+        <w:jc w:val="both"/>
+        <w:rPr>
+          <w:b/>
+          <w:i/>
+          <w:sz w:val="32"/>
+          <w:szCs w:val="28"/>
+        </w:rPr>
+      </w:pPr>
+      <w:r>
+        <w:rPr>
+          <w:b/>
+          <w:i/>
+          <w:sz w:val="32"/>
+          <w:szCs w:val="28"/>
+        </w:rPr>
+        <w:t>Todos os trab</w:t>
+      </w:r>
+      <w:r>
+        <w:rPr>
+          <w:b/>
+          <w:i/>
+          <w:sz w:val="32"/>
+          <w:szCs w:val="28"/>
+        </w:rPr>
+        <w:t>alhos deverão ser enviados para o SIGAA</w:t>
+      </w:r>
       <w:r>
         <w:rPr>
           <w:b/>

</xml_diff>

<commit_message>
Especificacao do Trabalho 3 de PC2
</commit_message>
<xml_diff>
--- a/aulas/lab-poo/Trabalho3-PC2.docx
+++ b/aulas/lab-poo/Trabalho3-PC2.docx
@@ -211,7 +211,7 @@
           <w:sz w:val="32"/>
           <w:szCs w:val="32"/>
         </w:rPr>
-        <w:t>07/07</w:t>
+        <w:t>01/12</w:t>
       </w:r>
     </w:p>
     <w:p>
@@ -2217,7 +2217,7 @@
           <w:sz w:val="32"/>
           <w:szCs w:val="32"/>
         </w:rPr>
-        <w:t xml:space="preserve">grupos </w:t>
+        <w:t>grupo</w:t>
       </w:r>
       <w:r>
         <w:rPr>
@@ -2227,57 +2227,55 @@
           <w:sz w:val="32"/>
           <w:szCs w:val="32"/>
         </w:rPr>
-        <w:t xml:space="preserve">de </w:t>
-      </w:r>
-      <w:r>
-        <w:rPr>
-          <w:b/>
-          <w:i/>
-          <w:color w:val="000000" w:themeColor="text1"/>
-          <w:sz w:val="32"/>
-          <w:szCs w:val="32"/>
-        </w:rPr>
-        <w:t>3</w:t>
-      </w:r>
-      <w:r>
-        <w:rPr>
-          <w:b/>
-          <w:i/>
-          <w:color w:val="000000" w:themeColor="text1"/>
-          <w:sz w:val="32"/>
-          <w:szCs w:val="32"/>
-        </w:rPr>
-        <w:t xml:space="preserve"> pessoas</w:t>
-      </w:r>
-      <w:r>
-        <w:rPr>
-          <w:b/>
-          <w:i/>
-          <w:sz w:val="32"/>
-          <w:szCs w:val="32"/>
-        </w:rPr>
-        <w:t xml:space="preserve">. </w:t>
-      </w:r>
-      <w:r>
-        <w:rPr>
-          <w:b/>
-          <w:i/>
-          <w:sz w:val="32"/>
-          <w:szCs w:val="32"/>
-        </w:rPr>
-        <w:t>O</w:t>
-      </w:r>
-      <w:r>
-        <w:rPr>
-          <w:b/>
-          <w:i/>
-          <w:sz w:val="32"/>
-          <w:szCs w:val="32"/>
-        </w:rPr>
-        <w:t>s grupos deverão ser os mesmos definidos no Trabalho 1.</w:t>
+        <w:t>s</w:t>
       </w:r>
       <w:bookmarkStart w:id="0" w:name="_GoBack"/>
       <w:bookmarkEnd w:id="0"/>
+      <w:r>
+        <w:rPr>
+          <w:b/>
+          <w:i/>
+          <w:sz w:val="32"/>
+          <w:szCs w:val="32"/>
+        </w:rPr>
+        <w:t xml:space="preserve">. </w:t>
+      </w:r>
+      <w:r>
+        <w:rPr>
+          <w:b/>
+          <w:i/>
+          <w:sz w:val="32"/>
+          <w:szCs w:val="32"/>
+        </w:rPr>
+        <w:t>O</w:t>
+      </w:r>
+      <w:r>
+        <w:rPr>
+          <w:b/>
+          <w:i/>
+          <w:sz w:val="32"/>
+          <w:szCs w:val="32"/>
+        </w:rPr>
+        <w:t>s grupos deverão ser os mesmos definidos no Trabalho</w:t>
+      </w:r>
+      <w:r>
+        <w:rPr>
+          <w:b/>
+          <w:i/>
+          <w:sz w:val="32"/>
+          <w:szCs w:val="32"/>
+        </w:rPr>
+        <w:t xml:space="preserve"> 2</w:t>
+      </w:r>
+      <w:r>
+        <w:rPr>
+          <w:b/>
+          <w:i/>
+          <w:sz w:val="32"/>
+          <w:szCs w:val="32"/>
+        </w:rPr>
+        <w:t>.</w:t>
+      </w:r>
     </w:p>
     <w:p>
       <w:pPr>

</xml_diff>

<commit_message>
Trabalho 3 de PC2 - Mudanca na data
</commit_message>
<xml_diff>
--- a/aulas/lab-poo/Trabalho3-PC2.docx
+++ b/aulas/lab-poo/Trabalho3-PC2.docx
@@ -211,7 +211,7 @@
           <w:sz w:val="32"/>
           <w:szCs w:val="32"/>
         </w:rPr>
-        <w:t>01/12</w:t>
+        <w:t>06/07</w:t>
       </w:r>
     </w:p>
     <w:p>
@@ -2229,123 +2229,123 @@
         </w:rPr>
         <w:t>s</w:t>
       </w:r>
+      <w:r>
+        <w:rPr>
+          <w:b/>
+          <w:i/>
+          <w:sz w:val="32"/>
+          <w:szCs w:val="32"/>
+        </w:rPr>
+        <w:t xml:space="preserve">. </w:t>
+      </w:r>
+      <w:r>
+        <w:rPr>
+          <w:b/>
+          <w:i/>
+          <w:sz w:val="32"/>
+          <w:szCs w:val="32"/>
+        </w:rPr>
+        <w:t>O</w:t>
+      </w:r>
+      <w:r>
+        <w:rPr>
+          <w:b/>
+          <w:i/>
+          <w:sz w:val="32"/>
+          <w:szCs w:val="32"/>
+        </w:rPr>
+        <w:t>s grupos deverão ser os mesmos definidos no Trabalho</w:t>
+      </w:r>
+      <w:r>
+        <w:rPr>
+          <w:b/>
+          <w:i/>
+          <w:sz w:val="32"/>
+          <w:szCs w:val="32"/>
+        </w:rPr>
+        <w:t xml:space="preserve"> 2</w:t>
+      </w:r>
+      <w:r>
+        <w:rPr>
+          <w:b/>
+          <w:i/>
+          <w:sz w:val="32"/>
+          <w:szCs w:val="32"/>
+        </w:rPr>
+        <w:t>.</w:t>
+      </w:r>
+    </w:p>
+    <w:p>
+      <w:pPr>
+        <w:jc w:val="both"/>
+        <w:rPr>
+          <w:sz w:val="32"/>
+          <w:szCs w:val="32"/>
+        </w:rPr>
+      </w:pPr>
+    </w:p>
+    <w:p>
+      <w:pPr>
+        <w:jc w:val="both"/>
+        <w:rPr>
+          <w:sz w:val="32"/>
+          <w:szCs w:val="32"/>
+        </w:rPr>
+      </w:pPr>
+      <w:r>
+        <w:rPr>
+          <w:sz w:val="32"/>
+          <w:szCs w:val="32"/>
+        </w:rPr>
+        <w:t xml:space="preserve">2. </w:t>
+      </w:r>
+      <w:r>
+        <w:rPr>
+          <w:sz w:val="32"/>
+          <w:szCs w:val="32"/>
+        </w:rPr>
+        <w:t>O que entregar?</w:t>
+      </w:r>
+    </w:p>
+    <w:p>
+      <w:pPr>
+        <w:jc w:val="both"/>
+        <w:rPr>
+          <w:b/>
+          <w:i/>
+          <w:sz w:val="32"/>
+          <w:szCs w:val="28"/>
+        </w:rPr>
+      </w:pPr>
+      <w:r>
+        <w:rPr>
+          <w:b/>
+          <w:i/>
+          <w:sz w:val="32"/>
+          <w:szCs w:val="28"/>
+        </w:rPr>
+        <w:t>Todos os trab</w:t>
+      </w:r>
+      <w:r>
+        <w:rPr>
+          <w:b/>
+          <w:i/>
+          <w:sz w:val="32"/>
+          <w:szCs w:val="28"/>
+        </w:rPr>
+        <w:t>alhos deverão ser enviados para o SIGAA</w:t>
+      </w:r>
+      <w:r>
+        <w:rPr>
+          <w:b/>
+          <w:i/>
+          <w:sz w:val="32"/>
+          <w:szCs w:val="28"/>
+        </w:rPr>
+        <w:t>. O grupo deverá colocar todo o código-fonte do trabalho em um arquivo zip. O arquivo zipado deverá conter os nomes completos dos alunos bem como os seus números de matrícula. Qualquer dúvida sobre o trabalho deverá ser enviada para o monitor da disciplina.</w:t>
+      </w:r>
       <w:bookmarkStart w:id="0" w:name="_GoBack"/>
       <w:bookmarkEnd w:id="0"/>
-      <w:r>
-        <w:rPr>
-          <w:b/>
-          <w:i/>
-          <w:sz w:val="32"/>
-          <w:szCs w:val="32"/>
-        </w:rPr>
-        <w:t xml:space="preserve">. </w:t>
-      </w:r>
-      <w:r>
-        <w:rPr>
-          <w:b/>
-          <w:i/>
-          <w:sz w:val="32"/>
-          <w:szCs w:val="32"/>
-        </w:rPr>
-        <w:t>O</w:t>
-      </w:r>
-      <w:r>
-        <w:rPr>
-          <w:b/>
-          <w:i/>
-          <w:sz w:val="32"/>
-          <w:szCs w:val="32"/>
-        </w:rPr>
-        <w:t>s grupos deverão ser os mesmos definidos no Trabalho</w:t>
-      </w:r>
-      <w:r>
-        <w:rPr>
-          <w:b/>
-          <w:i/>
-          <w:sz w:val="32"/>
-          <w:szCs w:val="32"/>
-        </w:rPr>
-        <w:t xml:space="preserve"> 2</w:t>
-      </w:r>
-      <w:r>
-        <w:rPr>
-          <w:b/>
-          <w:i/>
-          <w:sz w:val="32"/>
-          <w:szCs w:val="32"/>
-        </w:rPr>
-        <w:t>.</w:t>
-      </w:r>
-    </w:p>
-    <w:p>
-      <w:pPr>
-        <w:jc w:val="both"/>
-        <w:rPr>
-          <w:sz w:val="32"/>
-          <w:szCs w:val="32"/>
-        </w:rPr>
-      </w:pPr>
-    </w:p>
-    <w:p>
-      <w:pPr>
-        <w:jc w:val="both"/>
-        <w:rPr>
-          <w:sz w:val="32"/>
-          <w:szCs w:val="32"/>
-        </w:rPr>
-      </w:pPr>
-      <w:r>
-        <w:rPr>
-          <w:sz w:val="32"/>
-          <w:szCs w:val="32"/>
-        </w:rPr>
-        <w:t xml:space="preserve">2. </w:t>
-      </w:r>
-      <w:r>
-        <w:rPr>
-          <w:sz w:val="32"/>
-          <w:szCs w:val="32"/>
-        </w:rPr>
-        <w:t>O que entregar?</w:t>
-      </w:r>
-    </w:p>
-    <w:p>
-      <w:pPr>
-        <w:jc w:val="both"/>
-        <w:rPr>
-          <w:b/>
-          <w:i/>
-          <w:sz w:val="32"/>
-          <w:szCs w:val="28"/>
-        </w:rPr>
-      </w:pPr>
-      <w:r>
-        <w:rPr>
-          <w:b/>
-          <w:i/>
-          <w:sz w:val="32"/>
-          <w:szCs w:val="28"/>
-        </w:rPr>
-        <w:t>Todos os trab</w:t>
-      </w:r>
-      <w:r>
-        <w:rPr>
-          <w:b/>
-          <w:i/>
-          <w:sz w:val="32"/>
-          <w:szCs w:val="28"/>
-        </w:rPr>
-        <w:t>alhos deverão ser enviados para o SIGAA</w:t>
-      </w:r>
-      <w:r>
-        <w:rPr>
-          <w:b/>
-          <w:i/>
-          <w:sz w:val="32"/>
-          <w:szCs w:val="28"/>
-        </w:rPr>
-        <w:t>. O grupo deverá colocar todo o código-fonte do trabalho em um arquivo zip. O arquivo zipado deverá conter os nomes completos dos alunos bem como os seus números de matrícula. Qualquer dúvida sobre o trabalho deverá ser enviada para o monitor da disciplina.</w:t>
-      </w:r>
     </w:p>
     <w:p>
       <w:pPr>

</xml_diff>

<commit_message>
Especificacao do Trab. 3
</commit_message>
<xml_diff>
--- a/aulas/lab-poo/Trabalho3-PC2.docx
+++ b/aulas/lab-poo/Trabalho3-PC2.docx
@@ -211,7 +211,7 @@
           <w:sz w:val="32"/>
           <w:szCs w:val="32"/>
         </w:rPr>
-        <w:t>06/07</w:t>
+        <w:t>14/12</w:t>
       </w:r>
     </w:p>
     <w:p>
@@ -2342,10 +2342,28 @@
           <w:sz w:val="32"/>
           <w:szCs w:val="28"/>
         </w:rPr>
-        <w:t>. O grupo deverá colocar todo o código-fonte do trabalho em um arquivo zip. O arquivo zipado deverá conter os nomes completos dos alunos bem como os seus números de matrícula. Qualquer dúvida sobre o trabalho deverá ser enviada para o monitor da disciplina.</w:t>
+        <w:t xml:space="preserve">. O grupo deverá colocar todo o código-fonte do trabalho em um arquivo zip. O arquivo zipado deverá conter os nomes completos dos alunos bem como os seus números de matrícula. Qualquer dúvida sobre o trabalho deverá ser enviada para o </w:t>
+      </w:r>
+      <w:r>
+        <w:rPr>
+          <w:b/>
+          <w:i/>
+          <w:sz w:val="32"/>
+          <w:szCs w:val="28"/>
+        </w:rPr>
+        <w:t>professor</w:t>
       </w:r>
       <w:bookmarkStart w:id="0" w:name="_GoBack"/>
       <w:bookmarkEnd w:id="0"/>
+      <w:r>
+        <w:rPr>
+          <w:b/>
+          <w:i/>
+          <w:sz w:val="32"/>
+          <w:szCs w:val="28"/>
+        </w:rPr>
+        <w:t xml:space="preserve"> da disciplina.</w:t>
+      </w:r>
     </w:p>
     <w:p>
       <w:pPr>

</xml_diff>

<commit_message>
spec trab 3 lab. pc2
</commit_message>
<xml_diff>
--- a/aulas/lab-poo/Trabalho3-PC2.docx
+++ b/aulas/lab-poo/Trabalho3-PC2.docx
@@ -1,6 +1,6 @@
 
 <file path=word/document.xml><?xml version="1.0" encoding="utf-8"?>
-<w:document xmlns:wpc="http://schemas.microsoft.com/office/word/2010/wordprocessingCanvas" xmlns:cx="http://schemas.microsoft.com/office/drawing/2014/chartex" xmlns:mc="http://schemas.openxmlformats.org/markup-compatibility/2006" xmlns:o="urn:schemas-microsoft-com:office:office" xmlns:r="http://schemas.openxmlformats.org/officeDocument/2006/relationships" xmlns:m="http://schemas.openxmlformats.org/officeDocument/2006/math" xmlns:v="urn:schemas-microsoft-com:vml" xmlns:wp14="http://schemas.microsoft.com/office/word/2010/wordprocessingDrawing" xmlns:wp="http://schemas.openxmlformats.org/drawingml/2006/wordprocessingDrawing" xmlns:w10="urn:schemas-microsoft-com:office:word" xmlns:w="http://schemas.openxmlformats.org/wordprocessingml/2006/main" xmlns:w14="http://schemas.microsoft.com/office/word/2010/wordml" xmlns:w15="http://schemas.microsoft.com/office/word/2012/wordml" xmlns:w16se="http://schemas.microsoft.com/office/word/2015/wordml/symex" xmlns:wpg="http://schemas.microsoft.com/office/word/2010/wordprocessingGroup" xmlns:wpi="http://schemas.microsoft.com/office/word/2010/wordprocessingInk" xmlns:wne="http://schemas.microsoft.com/office/word/2006/wordml" xmlns:wps="http://schemas.microsoft.com/office/word/2010/wordprocessingShape" mc:Ignorable="w14 w15 w16se wp14">
+<w:document xmlns:wpc="http://schemas.microsoft.com/office/word/2010/wordprocessingCanvas" xmlns:cx="http://schemas.microsoft.com/office/drawing/2014/chartex" xmlns:mc="http://schemas.openxmlformats.org/markup-compatibility/2006" xmlns:o="urn:schemas-microsoft-com:office:office" xmlns:r="http://schemas.openxmlformats.org/officeDocument/2006/relationships" xmlns:m="http://schemas.openxmlformats.org/officeDocument/2006/math" xmlns:v="urn:schemas-microsoft-com:vml" xmlns:wp14="http://schemas.microsoft.com/office/word/2010/wordprocessingDrawing" xmlns:wp="http://schemas.openxmlformats.org/drawingml/2006/wordprocessingDrawing" xmlns:w10="urn:schemas-microsoft-com:office:word" xmlns:w="http://schemas.openxmlformats.org/wordprocessingml/2006/main" xmlns:w14="http://schemas.microsoft.com/office/word/2010/wordml" xmlns:w15="http://schemas.microsoft.com/office/word/2012/wordml" xmlns:w16se="http://schemas.microsoft.com/office/word/2015/wordml/symex" xmlns:wpg="http://schemas.microsoft.com/office/word/2010/wordprocessingGroup" xmlns:wpi="http://schemas.microsoft.com/office/word/2010/wordprocessingInk" xmlns:wne="http://schemas.microsoft.com/office/word/2006/wordml" xmlns:wps="http://schemas.microsoft.com/office/word/2010/wordprocessingShape" xmlns:a="http://schemas.openxmlformats.org/drawingml/2006/main" xmlns:pic="http://schemas.openxmlformats.org/drawingml/2006/picture" xmlns:a14="http://schemas.microsoft.com/office/drawing/2010/main" mc:Ignorable="w14 w15 w16se wp14">
   <w:body>
     <w:p>
       <w:pPr>
@@ -192,7 +192,8 @@
       </w:pPr>
       <w:r>
         <w:rPr>
-          <w:b/>
+          <w:b w:val="1"/>
+          <w:bCs w:val="1"/>
           <w:sz w:val="32"/>
           <w:szCs w:val="32"/>
         </w:rPr>
@@ -200,7 +201,8 @@
       </w:r>
       <w:r>
         <w:rPr>
-          <w:b/>
+          <w:b w:val="1"/>
+          <w:bCs w:val="1"/>
           <w:sz w:val="32"/>
           <w:szCs w:val="32"/>
         </w:rPr>
@@ -211,7 +213,14 @@
           <w:sz w:val="32"/>
           <w:szCs w:val="32"/>
         </w:rPr>
-        <w:t>14/12</w:t>
+        <w:t>1</w:t>
+      </w:r>
+      <w:r>
+        <w:rPr>
+          <w:sz w:val="32"/>
+          <w:szCs w:val="32"/>
+        </w:rPr>
+        <w:t>8/07</w:t>
       </w:r>
     </w:p>
     <w:p>
@@ -2353,7 +2362,7 @@
         </w:rPr>
         <w:t>professor</w:t>
       </w:r>
-      <w:bookmarkStart w:id="0" w:name="_GoBack"/>
+      <w:bookmarkStart w:name="_GoBack" w:id="0"/>
       <w:bookmarkEnd w:id="0"/>
       <w:r>
         <w:rPr>
@@ -2384,7 +2393,7 @@
       </w:pPr>
     </w:p>
     <w:sectPr>
-      <w:pgSz w:w="11906" w:h="16838"/>
+      <w:pgSz w:w="11906" w:h="16838" w:orient="portrait"/>
       <w:pgMar w:top="1417" w:right="1701" w:bottom="1417" w:left="1701" w:header="708" w:footer="708" w:gutter="0"/>
       <w:cols w:space="708"/>
       <w:docGrid w:linePitch="360"/>
@@ -2420,7 +2429,7 @@
         <w:ind w:left="1440" w:hanging="360"/>
       </w:pPr>
       <w:rPr>
-        <w:rFonts w:ascii="Courier New" w:hAnsi="Courier New" w:cs="Courier New" w:hint="default"/>
+        <w:rFonts w:hint="default" w:ascii="Courier New" w:hAnsi="Courier New" w:cs="Courier New"/>
       </w:rPr>
     </w:lvl>
     <w:lvl w:ilvl="2" w:tplc="04160005" w:tentative="1">
@@ -2432,7 +2441,7 @@
         <w:ind w:left="2160" w:hanging="360"/>
       </w:pPr>
       <w:rPr>
-        <w:rFonts w:ascii="Wingdings" w:hAnsi="Wingdings" w:hint="default"/>
+        <w:rFonts w:hint="default" w:ascii="Wingdings" w:hAnsi="Wingdings"/>
       </w:rPr>
     </w:lvl>
     <w:lvl w:ilvl="3" w:tplc="04160001" w:tentative="1">
@@ -2444,7 +2453,7 @@
         <w:ind w:left="2880" w:hanging="360"/>
       </w:pPr>
       <w:rPr>
-        <w:rFonts w:ascii="Symbol" w:hAnsi="Symbol" w:hint="default"/>
+        <w:rFonts w:hint="default" w:ascii="Symbol" w:hAnsi="Symbol"/>
       </w:rPr>
     </w:lvl>
     <w:lvl w:ilvl="4" w:tplc="04160003" w:tentative="1">
@@ -2456,7 +2465,7 @@
         <w:ind w:left="3600" w:hanging="360"/>
       </w:pPr>
       <w:rPr>
-        <w:rFonts w:ascii="Courier New" w:hAnsi="Courier New" w:cs="Courier New" w:hint="default"/>
+        <w:rFonts w:hint="default" w:ascii="Courier New" w:hAnsi="Courier New" w:cs="Courier New"/>
       </w:rPr>
     </w:lvl>
     <w:lvl w:ilvl="5" w:tplc="04160005" w:tentative="1">
@@ -2468,7 +2477,7 @@
         <w:ind w:left="4320" w:hanging="360"/>
       </w:pPr>
       <w:rPr>
-        <w:rFonts w:ascii="Wingdings" w:hAnsi="Wingdings" w:hint="default"/>
+        <w:rFonts w:hint="default" w:ascii="Wingdings" w:hAnsi="Wingdings"/>
       </w:rPr>
     </w:lvl>
     <w:lvl w:ilvl="6" w:tplc="04160001" w:tentative="1">
@@ -2480,7 +2489,7 @@
         <w:ind w:left="5040" w:hanging="360"/>
       </w:pPr>
       <w:rPr>
-        <w:rFonts w:ascii="Symbol" w:hAnsi="Symbol" w:hint="default"/>
+        <w:rFonts w:hint="default" w:ascii="Symbol" w:hAnsi="Symbol"/>
       </w:rPr>
     </w:lvl>
     <w:lvl w:ilvl="7" w:tplc="04160003" w:tentative="1">
@@ -2492,7 +2501,7 @@
         <w:ind w:left="5760" w:hanging="360"/>
       </w:pPr>
       <w:rPr>
-        <w:rFonts w:ascii="Courier New" w:hAnsi="Courier New" w:cs="Courier New" w:hint="default"/>
+        <w:rFonts w:hint="default" w:ascii="Courier New" w:hAnsi="Courier New" w:cs="Courier New"/>
       </w:rPr>
     </w:lvl>
     <w:lvl w:ilvl="8" w:tplc="04160005" w:tentative="1">
@@ -2504,7 +2513,7 @@
         <w:ind w:left="6480" w:hanging="360"/>
       </w:pPr>
       <w:rPr>
-        <w:rFonts w:ascii="Wingdings" w:hAnsi="Wingdings" w:hint="default"/>
+        <w:rFonts w:hint="default" w:ascii="Wingdings" w:hAnsi="Wingdings"/>
       </w:rPr>
     </w:lvl>
   </w:abstractNum>
@@ -2521,7 +2530,7 @@
         <w:ind w:left="1440" w:hanging="360"/>
       </w:pPr>
       <w:rPr>
-        <w:rFonts w:ascii="Wingdings" w:hAnsi="Wingdings" w:hint="default"/>
+        <w:rFonts w:hint="default" w:ascii="Wingdings" w:hAnsi="Wingdings"/>
       </w:rPr>
     </w:lvl>
     <w:lvl w:ilvl="1" w:tplc="04160003" w:tentative="1">
@@ -2533,7 +2542,7 @@
         <w:ind w:left="2160" w:hanging="360"/>
       </w:pPr>
       <w:rPr>
-        <w:rFonts w:ascii="Courier New" w:hAnsi="Courier New" w:cs="Courier New" w:hint="default"/>
+        <w:rFonts w:hint="default" w:ascii="Courier New" w:hAnsi="Courier New" w:cs="Courier New"/>
       </w:rPr>
     </w:lvl>
     <w:lvl w:ilvl="2" w:tplc="04160005" w:tentative="1">
@@ -2545,7 +2554,7 @@
         <w:ind w:left="2880" w:hanging="360"/>
       </w:pPr>
       <w:rPr>
-        <w:rFonts w:ascii="Wingdings" w:hAnsi="Wingdings" w:hint="default"/>
+        <w:rFonts w:hint="default" w:ascii="Wingdings" w:hAnsi="Wingdings"/>
       </w:rPr>
     </w:lvl>
     <w:lvl w:ilvl="3" w:tplc="04160001" w:tentative="1">
@@ -2557,7 +2566,7 @@
         <w:ind w:left="3600" w:hanging="360"/>
       </w:pPr>
       <w:rPr>
-        <w:rFonts w:ascii="Symbol" w:hAnsi="Symbol" w:hint="default"/>
+        <w:rFonts w:hint="default" w:ascii="Symbol" w:hAnsi="Symbol"/>
       </w:rPr>
     </w:lvl>
     <w:lvl w:ilvl="4" w:tplc="04160003" w:tentative="1">
@@ -2569,7 +2578,7 @@
         <w:ind w:left="4320" w:hanging="360"/>
       </w:pPr>
       <w:rPr>
-        <w:rFonts w:ascii="Courier New" w:hAnsi="Courier New" w:cs="Courier New" w:hint="default"/>
+        <w:rFonts w:hint="default" w:ascii="Courier New" w:hAnsi="Courier New" w:cs="Courier New"/>
       </w:rPr>
     </w:lvl>
     <w:lvl w:ilvl="5" w:tplc="04160005" w:tentative="1">
@@ -2581,7 +2590,7 @@
         <w:ind w:left="5040" w:hanging="360"/>
       </w:pPr>
       <w:rPr>
-        <w:rFonts w:ascii="Wingdings" w:hAnsi="Wingdings" w:hint="default"/>
+        <w:rFonts w:hint="default" w:ascii="Wingdings" w:hAnsi="Wingdings"/>
       </w:rPr>
     </w:lvl>
     <w:lvl w:ilvl="6" w:tplc="04160001" w:tentative="1">
@@ -2593,7 +2602,7 @@
         <w:ind w:left="5760" w:hanging="360"/>
       </w:pPr>
       <w:rPr>
-        <w:rFonts w:ascii="Symbol" w:hAnsi="Symbol" w:hint="default"/>
+        <w:rFonts w:hint="default" w:ascii="Symbol" w:hAnsi="Symbol"/>
       </w:rPr>
     </w:lvl>
     <w:lvl w:ilvl="7" w:tplc="04160003" w:tentative="1">
@@ -2605,7 +2614,7 @@
         <w:ind w:left="6480" w:hanging="360"/>
       </w:pPr>
       <w:rPr>
-        <w:rFonts w:ascii="Courier New" w:hAnsi="Courier New" w:cs="Courier New" w:hint="default"/>
+        <w:rFonts w:hint="default" w:ascii="Courier New" w:hAnsi="Courier New" w:cs="Courier New"/>
       </w:rPr>
     </w:lvl>
     <w:lvl w:ilvl="8" w:tplc="04160005" w:tentative="1">
@@ -2617,7 +2626,7 @@
         <w:ind w:left="7200" w:hanging="360"/>
       </w:pPr>
       <w:rPr>
-        <w:rFonts w:ascii="Wingdings" w:hAnsi="Wingdings" w:hint="default"/>
+        <w:rFonts w:hint="default" w:ascii="Wingdings" w:hAnsi="Wingdings"/>
       </w:rPr>
     </w:lvl>
   </w:abstractNum>
@@ -2634,7 +2643,7 @@
         <w:ind w:left="1440" w:hanging="360"/>
       </w:pPr>
       <w:rPr>
-        <w:rFonts w:ascii="Symbol" w:hAnsi="Symbol" w:cs="Symbol" w:hint="default"/>
+        <w:rFonts w:hint="default" w:ascii="Symbol" w:hAnsi="Symbol" w:cs="Symbol"/>
       </w:rPr>
     </w:lvl>
     <w:lvl w:ilvl="1">
@@ -2646,7 +2655,7 @@
         <w:ind w:left="2160" w:hanging="360"/>
       </w:pPr>
       <w:rPr>
-        <w:rFonts w:ascii="Courier New" w:hAnsi="Courier New" w:cs="Courier New" w:hint="default"/>
+        <w:rFonts w:hint="default" w:ascii="Courier New" w:hAnsi="Courier New" w:cs="Courier New"/>
       </w:rPr>
     </w:lvl>
     <w:lvl w:ilvl="2">
@@ -2658,7 +2667,7 @@
         <w:ind w:left="2880" w:hanging="360"/>
       </w:pPr>
       <w:rPr>
-        <w:rFonts w:ascii="Wingdings" w:hAnsi="Wingdings" w:cs="Wingdings" w:hint="default"/>
+        <w:rFonts w:hint="default" w:ascii="Wingdings" w:hAnsi="Wingdings" w:cs="Wingdings"/>
       </w:rPr>
     </w:lvl>
     <w:lvl w:ilvl="3">
@@ -2670,7 +2679,7 @@
         <w:ind w:left="3600" w:hanging="360"/>
       </w:pPr>
       <w:rPr>
-        <w:rFonts w:ascii="Symbol" w:hAnsi="Symbol" w:cs="Symbol" w:hint="default"/>
+        <w:rFonts w:hint="default" w:ascii="Symbol" w:hAnsi="Symbol" w:cs="Symbol"/>
       </w:rPr>
     </w:lvl>
     <w:lvl w:ilvl="4">
@@ -2682,7 +2691,7 @@
         <w:ind w:left="4320" w:hanging="360"/>
       </w:pPr>
       <w:rPr>
-        <w:rFonts w:ascii="Courier New" w:hAnsi="Courier New" w:cs="Courier New" w:hint="default"/>
+        <w:rFonts w:hint="default" w:ascii="Courier New" w:hAnsi="Courier New" w:cs="Courier New"/>
       </w:rPr>
     </w:lvl>
     <w:lvl w:ilvl="5">
@@ -2694,7 +2703,7 @@
         <w:ind w:left="5040" w:hanging="360"/>
       </w:pPr>
       <w:rPr>
-        <w:rFonts w:ascii="Wingdings" w:hAnsi="Wingdings" w:cs="Wingdings" w:hint="default"/>
+        <w:rFonts w:hint="default" w:ascii="Wingdings" w:hAnsi="Wingdings" w:cs="Wingdings"/>
       </w:rPr>
     </w:lvl>
     <w:lvl w:ilvl="6">
@@ -2706,7 +2715,7 @@
         <w:ind w:left="5760" w:hanging="360"/>
       </w:pPr>
       <w:rPr>
-        <w:rFonts w:ascii="Symbol" w:hAnsi="Symbol" w:cs="Symbol" w:hint="default"/>
+        <w:rFonts w:hint="default" w:ascii="Symbol" w:hAnsi="Symbol" w:cs="Symbol"/>
       </w:rPr>
     </w:lvl>
     <w:lvl w:ilvl="7">
@@ -2718,7 +2727,7 @@
         <w:ind w:left="6480" w:hanging="360"/>
       </w:pPr>
       <w:rPr>
-        <w:rFonts w:ascii="Courier New" w:hAnsi="Courier New" w:cs="Courier New" w:hint="default"/>
+        <w:rFonts w:hint="default" w:ascii="Courier New" w:hAnsi="Courier New" w:cs="Courier New"/>
       </w:rPr>
     </w:lvl>
     <w:lvl w:ilvl="8">
@@ -2730,7 +2739,7 @@
         <w:ind w:left="7200" w:hanging="360"/>
       </w:pPr>
       <w:rPr>
-        <w:rFonts w:ascii="Wingdings" w:hAnsi="Wingdings" w:cs="Wingdings" w:hint="default"/>
+        <w:rFonts w:hint="default" w:ascii="Wingdings" w:hAnsi="Wingdings" w:cs="Wingdings"/>
       </w:rPr>
     </w:lvl>
   </w:abstractNum>
@@ -2747,7 +2756,7 @@
         <w:ind w:left="720" w:hanging="360"/>
       </w:pPr>
       <w:rPr>
-        <w:rFonts w:ascii="Symbol" w:hAnsi="Symbol" w:hint="default"/>
+        <w:rFonts w:hint="default" w:ascii="Symbol" w:hAnsi="Symbol"/>
       </w:rPr>
     </w:lvl>
     <w:lvl w:ilvl="1" w:tplc="04160003">
@@ -2759,7 +2768,7 @@
         <w:ind w:left="1440" w:hanging="360"/>
       </w:pPr>
       <w:rPr>
-        <w:rFonts w:ascii="Courier New" w:hAnsi="Courier New" w:cs="Courier New" w:hint="default"/>
+        <w:rFonts w:hint="default" w:ascii="Courier New" w:hAnsi="Courier New" w:cs="Courier New"/>
       </w:rPr>
     </w:lvl>
     <w:lvl w:ilvl="2" w:tplc="04160005" w:tentative="1">
@@ -2771,7 +2780,7 @@
         <w:ind w:left="2160" w:hanging="360"/>
       </w:pPr>
       <w:rPr>
-        <w:rFonts w:ascii="Wingdings" w:hAnsi="Wingdings" w:hint="default"/>
+        <w:rFonts w:hint="default" w:ascii="Wingdings" w:hAnsi="Wingdings"/>
       </w:rPr>
     </w:lvl>
     <w:lvl w:ilvl="3" w:tplc="04160001" w:tentative="1">
@@ -2783,7 +2792,7 @@
         <w:ind w:left="2880" w:hanging="360"/>
       </w:pPr>
       <w:rPr>
-        <w:rFonts w:ascii="Symbol" w:hAnsi="Symbol" w:hint="default"/>
+        <w:rFonts w:hint="default" w:ascii="Symbol" w:hAnsi="Symbol"/>
       </w:rPr>
     </w:lvl>
     <w:lvl w:ilvl="4" w:tplc="04160003" w:tentative="1">
@@ -2795,7 +2804,7 @@
         <w:ind w:left="3600" w:hanging="360"/>
       </w:pPr>
       <w:rPr>
-        <w:rFonts w:ascii="Courier New" w:hAnsi="Courier New" w:cs="Courier New" w:hint="default"/>
+        <w:rFonts w:hint="default" w:ascii="Courier New" w:hAnsi="Courier New" w:cs="Courier New"/>
       </w:rPr>
     </w:lvl>
     <w:lvl w:ilvl="5" w:tplc="04160005" w:tentative="1">
@@ -2807,7 +2816,7 @@
         <w:ind w:left="4320" w:hanging="360"/>
       </w:pPr>
       <w:rPr>
-        <w:rFonts w:ascii="Wingdings" w:hAnsi="Wingdings" w:hint="default"/>
+        <w:rFonts w:hint="default" w:ascii="Wingdings" w:hAnsi="Wingdings"/>
       </w:rPr>
     </w:lvl>
     <w:lvl w:ilvl="6" w:tplc="04160001" w:tentative="1">
@@ -2819,7 +2828,7 @@
         <w:ind w:left="5040" w:hanging="360"/>
       </w:pPr>
       <w:rPr>
-        <w:rFonts w:ascii="Symbol" w:hAnsi="Symbol" w:hint="default"/>
+        <w:rFonts w:hint="default" w:ascii="Symbol" w:hAnsi="Symbol"/>
       </w:rPr>
     </w:lvl>
     <w:lvl w:ilvl="7" w:tplc="04160003" w:tentative="1">
@@ -2831,7 +2840,7 @@
         <w:ind w:left="5760" w:hanging="360"/>
       </w:pPr>
       <w:rPr>
-        <w:rFonts w:ascii="Courier New" w:hAnsi="Courier New" w:cs="Courier New" w:hint="default"/>
+        <w:rFonts w:hint="default" w:ascii="Courier New" w:hAnsi="Courier New" w:cs="Courier New"/>
       </w:rPr>
     </w:lvl>
     <w:lvl w:ilvl="8" w:tplc="04160005" w:tentative="1">
@@ -2843,7 +2852,7 @@
         <w:ind w:left="6480" w:hanging="360"/>
       </w:pPr>
       <w:rPr>
-        <w:rFonts w:ascii="Wingdings" w:hAnsi="Wingdings" w:hint="default"/>
+        <w:rFonts w:hint="default" w:ascii="Wingdings" w:hAnsi="Wingdings"/>
       </w:rPr>
     </w:lvl>
   </w:abstractNum>
@@ -2860,7 +2869,7 @@
         <w:ind w:left="1440" w:hanging="360"/>
       </w:pPr>
       <w:rPr>
-        <w:rFonts w:ascii="Symbol" w:hAnsi="Symbol" w:cs="Symbol" w:hint="default"/>
+        <w:rFonts w:hint="default" w:ascii="Symbol" w:hAnsi="Symbol" w:cs="Symbol"/>
       </w:rPr>
     </w:lvl>
     <w:lvl w:ilvl="1">
@@ -2872,7 +2881,7 @@
         <w:ind w:left="2160" w:hanging="360"/>
       </w:pPr>
       <w:rPr>
-        <w:rFonts w:ascii="Courier New" w:hAnsi="Courier New" w:cs="Courier New" w:hint="default"/>
+        <w:rFonts w:hint="default" w:ascii="Courier New" w:hAnsi="Courier New" w:cs="Courier New"/>
       </w:rPr>
     </w:lvl>
     <w:lvl w:ilvl="2">
@@ -2884,7 +2893,7 @@
         <w:ind w:left="2880" w:hanging="360"/>
       </w:pPr>
       <w:rPr>
-        <w:rFonts w:ascii="Wingdings" w:hAnsi="Wingdings" w:cs="Wingdings" w:hint="default"/>
+        <w:rFonts w:hint="default" w:ascii="Wingdings" w:hAnsi="Wingdings" w:cs="Wingdings"/>
       </w:rPr>
     </w:lvl>
     <w:lvl w:ilvl="3">
@@ -2896,7 +2905,7 @@
         <w:ind w:left="3600" w:hanging="360"/>
       </w:pPr>
       <w:rPr>
-        <w:rFonts w:ascii="Symbol" w:hAnsi="Symbol" w:cs="Symbol" w:hint="default"/>
+        <w:rFonts w:hint="default" w:ascii="Symbol" w:hAnsi="Symbol" w:cs="Symbol"/>
       </w:rPr>
     </w:lvl>
     <w:lvl w:ilvl="4">
@@ -2908,7 +2917,7 @@
         <w:ind w:left="4320" w:hanging="360"/>
       </w:pPr>
       <w:rPr>
-        <w:rFonts w:ascii="Courier New" w:hAnsi="Courier New" w:cs="Courier New" w:hint="default"/>
+        <w:rFonts w:hint="default" w:ascii="Courier New" w:hAnsi="Courier New" w:cs="Courier New"/>
       </w:rPr>
     </w:lvl>
     <w:lvl w:ilvl="5">
@@ -2920,7 +2929,7 @@
         <w:ind w:left="5040" w:hanging="360"/>
       </w:pPr>
       <w:rPr>
-        <w:rFonts w:ascii="Wingdings" w:hAnsi="Wingdings" w:cs="Wingdings" w:hint="default"/>
+        <w:rFonts w:hint="default" w:ascii="Wingdings" w:hAnsi="Wingdings" w:cs="Wingdings"/>
       </w:rPr>
     </w:lvl>
     <w:lvl w:ilvl="6">
@@ -2932,7 +2941,7 @@
         <w:ind w:left="5760" w:hanging="360"/>
       </w:pPr>
       <w:rPr>
-        <w:rFonts w:ascii="Symbol" w:hAnsi="Symbol" w:cs="Symbol" w:hint="default"/>
+        <w:rFonts w:hint="default" w:ascii="Symbol" w:hAnsi="Symbol" w:cs="Symbol"/>
       </w:rPr>
     </w:lvl>
     <w:lvl w:ilvl="7">
@@ -2944,7 +2953,7 @@
         <w:ind w:left="6480" w:hanging="360"/>
       </w:pPr>
       <w:rPr>
-        <w:rFonts w:ascii="Courier New" w:hAnsi="Courier New" w:cs="Courier New" w:hint="default"/>
+        <w:rFonts w:hint="default" w:ascii="Courier New" w:hAnsi="Courier New" w:cs="Courier New"/>
       </w:rPr>
     </w:lvl>
     <w:lvl w:ilvl="8">
@@ -2956,7 +2965,7 @@
         <w:ind w:left="7200" w:hanging="360"/>
       </w:pPr>
       <w:rPr>
-        <w:rFonts w:ascii="Wingdings" w:hAnsi="Wingdings" w:cs="Wingdings" w:hint="default"/>
+        <w:rFonts w:hint="default" w:ascii="Wingdings" w:hAnsi="Wingdings" w:cs="Wingdings"/>
       </w:rPr>
     </w:lvl>
   </w:abstractNum>
@@ -2983,7 +2992,7 @@
   <w:docDefaults>
     <w:rPrDefault>
       <w:rPr>
-        <w:rFonts w:asciiTheme="minorHAnsi" w:eastAsiaTheme="minorHAnsi" w:hAnsiTheme="minorHAnsi" w:cstheme="minorBidi"/>
+        <w:rFonts w:asciiTheme="minorHAnsi" w:hAnsiTheme="minorHAnsi" w:eastAsiaTheme="minorHAnsi" w:cstheme="minorBidi"/>
         <w:sz w:val="22"/>
         <w:szCs w:val="22"/>
         <w:lang w:val="pt-BR" w:eastAsia="en-US" w:bidi="ar-SA"/>
@@ -2998,14 +3007,14 @@
   <w:latentStyles w:defLockedState="0" w:defUIPriority="99" w:defSemiHidden="0" w:defUnhideWhenUsed="0" w:defQFormat="0" w:count="371">
     <w:lsdException w:name="Normal" w:uiPriority="0" w:qFormat="1"/>
     <w:lsdException w:name="heading 1" w:uiPriority="9" w:qFormat="1"/>
-    <w:lsdException w:name="heading 2" w:semiHidden="1" w:uiPriority="9" w:unhideWhenUsed="1" w:qFormat="1"/>
-    <w:lsdException w:name="heading 3" w:semiHidden="1" w:uiPriority="9" w:unhideWhenUsed="1" w:qFormat="1"/>
-    <w:lsdException w:name="heading 4" w:semiHidden="1" w:uiPriority="9" w:unhideWhenUsed="1" w:qFormat="1"/>
-    <w:lsdException w:name="heading 5" w:semiHidden="1" w:uiPriority="9" w:unhideWhenUsed="1" w:qFormat="1"/>
-    <w:lsdException w:name="heading 6" w:semiHidden="1" w:uiPriority="9" w:unhideWhenUsed="1" w:qFormat="1"/>
-    <w:lsdException w:name="heading 7" w:semiHidden="1" w:uiPriority="9" w:unhideWhenUsed="1" w:qFormat="1"/>
-    <w:lsdException w:name="heading 8" w:semiHidden="1" w:uiPriority="9" w:unhideWhenUsed="1" w:qFormat="1"/>
-    <w:lsdException w:name="heading 9" w:semiHidden="1" w:uiPriority="9" w:unhideWhenUsed="1" w:qFormat="1"/>
+    <w:lsdException w:name="heading 2" w:uiPriority="9" w:semiHidden="1" w:unhideWhenUsed="1" w:qFormat="1"/>
+    <w:lsdException w:name="heading 3" w:uiPriority="9" w:semiHidden="1" w:unhideWhenUsed="1" w:qFormat="1"/>
+    <w:lsdException w:name="heading 4" w:uiPriority="9" w:semiHidden="1" w:unhideWhenUsed="1" w:qFormat="1"/>
+    <w:lsdException w:name="heading 5" w:uiPriority="9" w:semiHidden="1" w:unhideWhenUsed="1" w:qFormat="1"/>
+    <w:lsdException w:name="heading 6" w:uiPriority="9" w:semiHidden="1" w:unhideWhenUsed="1" w:qFormat="1"/>
+    <w:lsdException w:name="heading 7" w:uiPriority="9" w:semiHidden="1" w:unhideWhenUsed="1" w:qFormat="1"/>
+    <w:lsdException w:name="heading 8" w:uiPriority="9" w:semiHidden="1" w:unhideWhenUsed="1" w:qFormat="1"/>
+    <w:lsdException w:name="heading 9" w:uiPriority="9" w:semiHidden="1" w:unhideWhenUsed="1" w:qFormat="1"/>
     <w:lsdException w:name="index 1" w:semiHidden="1" w:unhideWhenUsed="1"/>
     <w:lsdException w:name="index 2" w:semiHidden="1" w:unhideWhenUsed="1"/>
     <w:lsdException w:name="index 3" w:semiHidden="1" w:unhideWhenUsed="1"/>
@@ -3015,22 +3024,22 @@
     <w:lsdException w:name="index 7" w:semiHidden="1" w:unhideWhenUsed="1"/>
     <w:lsdException w:name="index 8" w:semiHidden="1" w:unhideWhenUsed="1"/>
     <w:lsdException w:name="index 9" w:semiHidden="1" w:unhideWhenUsed="1"/>
-    <w:lsdException w:name="toc 1" w:semiHidden="1" w:uiPriority="39" w:unhideWhenUsed="1"/>
-    <w:lsdException w:name="toc 2" w:semiHidden="1" w:uiPriority="39" w:unhideWhenUsed="1"/>
-    <w:lsdException w:name="toc 3" w:semiHidden="1" w:uiPriority="39" w:unhideWhenUsed="1"/>
-    <w:lsdException w:name="toc 4" w:semiHidden="1" w:uiPriority="39" w:unhideWhenUsed="1"/>
-    <w:lsdException w:name="toc 5" w:semiHidden="1" w:uiPriority="39" w:unhideWhenUsed="1"/>
-    <w:lsdException w:name="toc 6" w:semiHidden="1" w:uiPriority="39" w:unhideWhenUsed="1"/>
-    <w:lsdException w:name="toc 7" w:semiHidden="1" w:uiPriority="39" w:unhideWhenUsed="1"/>
-    <w:lsdException w:name="toc 8" w:semiHidden="1" w:uiPriority="39" w:unhideWhenUsed="1"/>
-    <w:lsdException w:name="toc 9" w:semiHidden="1" w:uiPriority="39" w:unhideWhenUsed="1"/>
+    <w:lsdException w:name="toc 1" w:uiPriority="39" w:semiHidden="1" w:unhideWhenUsed="1"/>
+    <w:lsdException w:name="toc 2" w:uiPriority="39" w:semiHidden="1" w:unhideWhenUsed="1"/>
+    <w:lsdException w:name="toc 3" w:uiPriority="39" w:semiHidden="1" w:unhideWhenUsed="1"/>
+    <w:lsdException w:name="toc 4" w:uiPriority="39" w:semiHidden="1" w:unhideWhenUsed="1"/>
+    <w:lsdException w:name="toc 5" w:uiPriority="39" w:semiHidden="1" w:unhideWhenUsed="1"/>
+    <w:lsdException w:name="toc 6" w:uiPriority="39" w:semiHidden="1" w:unhideWhenUsed="1"/>
+    <w:lsdException w:name="toc 7" w:uiPriority="39" w:semiHidden="1" w:unhideWhenUsed="1"/>
+    <w:lsdException w:name="toc 8" w:uiPriority="39" w:semiHidden="1" w:unhideWhenUsed="1"/>
+    <w:lsdException w:name="toc 9" w:uiPriority="39" w:semiHidden="1" w:unhideWhenUsed="1"/>
     <w:lsdException w:name="Normal Indent" w:semiHidden="1" w:unhideWhenUsed="1"/>
     <w:lsdException w:name="footnote text" w:semiHidden="1" w:unhideWhenUsed="1"/>
     <w:lsdException w:name="annotation text" w:semiHidden="1" w:unhideWhenUsed="1"/>
     <w:lsdException w:name="header" w:semiHidden="1" w:unhideWhenUsed="1"/>
     <w:lsdException w:name="footer" w:semiHidden="1" w:unhideWhenUsed="1"/>
     <w:lsdException w:name="index heading" w:semiHidden="1" w:unhideWhenUsed="1"/>
-    <w:lsdException w:name="caption" w:semiHidden="1" w:uiPriority="35" w:unhideWhenUsed="1" w:qFormat="1"/>
+    <w:lsdException w:name="caption" w:uiPriority="35" w:semiHidden="1" w:unhideWhenUsed="1" w:qFormat="1"/>
     <w:lsdException w:name="table of figures" w:semiHidden="1" w:unhideWhenUsed="1"/>
     <w:lsdException w:name="envelope address" w:semiHidden="1" w:unhideWhenUsed="1"/>
     <w:lsdException w:name="envelope return" w:semiHidden="1" w:unhideWhenUsed="1"/>
@@ -3061,7 +3070,7 @@
     <w:lsdException w:name="Title" w:uiPriority="10" w:qFormat="1"/>
     <w:lsdException w:name="Closing" w:semiHidden="1" w:unhideWhenUsed="1"/>
     <w:lsdException w:name="Signature" w:semiHidden="1" w:unhideWhenUsed="1"/>
-    <w:lsdException w:name="Default Paragraph Font" w:semiHidden="1" w:uiPriority="1" w:unhideWhenUsed="1"/>
+    <w:lsdException w:name="Default Paragraph Font" w:uiPriority="1" w:semiHidden="1" w:unhideWhenUsed="1"/>
     <w:lsdException w:name="Body Text" w:semiHidden="1" w:unhideWhenUsed="1"/>
     <w:lsdException w:name="Body Text Indent" w:semiHidden="1" w:unhideWhenUsed="1"/>
     <w:lsdException w:name="List Continue" w:semiHidden="1" w:unhideWhenUsed="1"/>
@@ -3261,8 +3270,8 @@
     <w:lsdException w:name="Subtle Reference" w:uiPriority="31" w:qFormat="1"/>
     <w:lsdException w:name="Intense Reference" w:uiPriority="32" w:qFormat="1"/>
     <w:lsdException w:name="Book Title" w:uiPriority="33" w:qFormat="1"/>
-    <w:lsdException w:name="Bibliography" w:semiHidden="1" w:uiPriority="37" w:unhideWhenUsed="1"/>
-    <w:lsdException w:name="TOC Heading" w:semiHidden="1" w:uiPriority="39" w:unhideWhenUsed="1" w:qFormat="1"/>
+    <w:lsdException w:name="Bibliography" w:uiPriority="37" w:semiHidden="1" w:unhideWhenUsed="1"/>
+    <w:lsdException w:name="TOC Heading" w:uiPriority="39" w:semiHidden="1" w:unhideWhenUsed="1" w:qFormat="1"/>
     <w:lsdException w:name="Plain Table 1" w:uiPriority="41"/>
     <w:lsdException w:name="Plain Table 2" w:uiPriority="42"/>
     <w:lsdException w:name="Plain Table 3" w:uiPriority="43"/>
@@ -3368,17 +3377,17 @@
     <w:lsdException w:name="List Table 6 Colorful Accent 6" w:uiPriority="51"/>
     <w:lsdException w:name="List Table 7 Colorful Accent 6" w:uiPriority="52"/>
   </w:latentStyles>
-  <w:style w:type="paragraph" w:default="1" w:styleId="Normal">
+  <w:style w:type="paragraph" w:styleId="Normal" w:default="1">
     <w:name w:val="Normal"/>
     <w:qFormat/>
   </w:style>
-  <w:style w:type="character" w:default="1" w:styleId="DefaultParagraphFont">
+  <w:style w:type="character" w:styleId="DefaultParagraphFont" w:default="1">
     <w:name w:val="Default Paragraph Font"/>
     <w:uiPriority w:val="1"/>
     <w:semiHidden/>
     <w:unhideWhenUsed/>
   </w:style>
-  <w:style w:type="table" w:default="1" w:styleId="TableNormal">
+  <w:style w:type="table" w:styleId="TableNormal" w:default="1">
     <w:name w:val="Normal Table"/>
     <w:uiPriority w:val="99"/>
     <w:semiHidden/>
@@ -3393,7 +3402,7 @@
       </w:tblCellMar>
     </w:tblPr>
   </w:style>
-  <w:style w:type="numbering" w:default="1" w:styleId="NoList">
+  <w:style w:type="numbering" w:styleId="NoList" w:default="1">
     <w:name w:val="No List"/>
     <w:uiPriority w:val="99"/>
     <w:semiHidden/>
@@ -3420,12 +3429,12 @@
     </w:pPr>
     <w:tblPr>
       <w:tblBorders>
-        <w:top w:val="single" w:sz="4" w:space="0" w:color="auto"/>
-        <w:left w:val="single" w:sz="4" w:space="0" w:color="auto"/>
-        <w:bottom w:val="single" w:sz="4" w:space="0" w:color="auto"/>
-        <w:right w:val="single" w:sz="4" w:space="0" w:color="auto"/>
-        <w:insideH w:val="single" w:sz="4" w:space="0" w:color="auto"/>
-        <w:insideV w:val="single" w:sz="4" w:space="0" w:color="auto"/>
+        <w:top w:val="single" w:color="auto" w:sz="4" w:space="0"/>
+        <w:left w:val="single" w:color="auto" w:sz="4" w:space="0"/>
+        <w:bottom w:val="single" w:color="auto" w:sz="4" w:space="0"/>
+        <w:right w:val="single" w:color="auto" w:sz="4" w:space="0"/>
+        <w:insideH w:val="single" w:color="auto" w:sz="4" w:space="0"/>
+        <w:insideV w:val="single" w:color="auto" w:sz="4" w:space="0"/>
       </w:tblBorders>
     </w:tblPr>
   </w:style>

</xml_diff>